<commit_message>
4.3: Implementert publish_to_strava med dry-run og full tekstbygging
</commit_message>
<xml_diff>
--- a/Sprinter/m7/DetaljertArbeidsplanM7.docx
+++ b/Sprinter/m7/DetaljertArbeidsplanM7.docx
@@ -6554,11 +6554,6 @@
     <w:p/>
     <w:p/>
     <w:p>
-      <w:r>
-        <w:t>DET som står igjen 20%</w:t>
-      </w:r>
-    </w:p>
-    <w:p>
       <w:pPr>
         <w:rPr>
           <w:b/>
@@ -6570,699 +6565,1017 @@
           <w:b/>
           <w:bCs/>
         </w:rPr>
-        <w:t>M7 “to</w:t>
-      </w:r>
-      <w:r>
+        <w:t>Neste steg</w:t>
+      </w:r>
+    </w:p>
+    <w:p>
+      <w:pPr>
         <w:rPr>
           <w:b/>
           <w:bCs/>
         </w:rPr>
-        <w:noBreakHyphen/>
-        <w:t>do” (kort, konkret – siste 20 %)</w:t>
-      </w:r>
-    </w:p>
-    <w:p>
-      <w:pPr>
+      </w:pPr>
+      <w:r>
         <w:rPr>
           <w:b/>
           <w:bCs/>
         </w:rPr>
-      </w:pPr>
+        <w:t xml:space="preserve">4.3 – </w:t>
+      </w:r>
+      <w:proofErr w:type="spellStart"/>
       <w:r>
         <w:rPr>
           <w:b/>
           <w:bCs/>
         </w:rPr>
-        <w:t xml:space="preserve">1) </w:t>
-      </w:r>
-      <w:proofErr w:type="spellStart"/>
+        <w:t>Strava</w:t>
+      </w:r>
+      <w:proofErr w:type="spellEnd"/>
       <w:r>
         <w:rPr>
           <w:b/>
           <w:bCs/>
         </w:rPr>
-        <w:t>WpB</w:t>
-      </w:r>
-      <w:proofErr w:type="spellEnd"/>
+        <w:t xml:space="preserve"> klient</w:t>
+      </w:r>
+    </w:p>
+    <w:p>
+      <w:r>
+        <w:t>Fil: cli/strava_client.py</w:t>
+      </w:r>
+      <w:r>
+        <w:br/>
+        <w:t xml:space="preserve">Mål: Publisere COMMENT og DESC fra </w:t>
+      </w:r>
+      <w:proofErr w:type="spellStart"/>
+      <w:r>
+        <w:t>formatteren</w:t>
+      </w:r>
+      <w:proofErr w:type="spellEnd"/>
+      <w:r>
+        <w:t xml:space="preserve"> direkte til siste </w:t>
+      </w:r>
+      <w:proofErr w:type="spellStart"/>
+      <w:r>
+        <w:t>Strava</w:t>
+      </w:r>
+      <w:proofErr w:type="spellEnd"/>
+      <w:r>
+        <w:t>-aktivitet.</w:t>
+      </w:r>
+    </w:p>
+    <w:p>
       <w:r>
         <w:rPr>
           <w:b/>
           <w:bCs/>
         </w:rPr>
-        <w:noBreakHyphen/>
-        <w:t xml:space="preserve">baseline (28 dager) + </w:t>
-      </w:r>
-      <w:proofErr w:type="spellStart"/>
+        <w:t>Oppgaver:</w:t>
+      </w:r>
+    </w:p>
+    <w:p>
+      <w:pPr>
+        <w:numPr>
+          <w:ilvl w:val="0"/>
+          <w:numId w:val="15"/>
+        </w:numPr>
+      </w:pPr>
+      <w:r>
+        <w:t>Gjenbruk M6 token/</w:t>
+      </w:r>
+      <w:proofErr w:type="spellStart"/>
+      <w:r>
+        <w:t>refresh</w:t>
+      </w:r>
+      <w:proofErr w:type="spellEnd"/>
+      <w:r>
+        <w:t>-logikk.</w:t>
+      </w:r>
+    </w:p>
+    <w:p>
+      <w:pPr>
+        <w:numPr>
+          <w:ilvl w:val="0"/>
+          <w:numId w:val="15"/>
+        </w:numPr>
+      </w:pPr>
+      <w:proofErr w:type="gramStart"/>
+      <w:r>
+        <w:t>Implementere</w:t>
+      </w:r>
+      <w:proofErr w:type="gramEnd"/>
+      <w:r>
+        <w:t>:</w:t>
+      </w:r>
+    </w:p>
+    <w:p>
+      <w:pPr>
+        <w:numPr>
+          <w:ilvl w:val="1"/>
+          <w:numId w:val="15"/>
+        </w:numPr>
+      </w:pPr>
+      <w:proofErr w:type="spellStart"/>
+      <w:r>
+        <w:t>get_latest_activity_</w:t>
+      </w:r>
+      <w:proofErr w:type="gramStart"/>
+      <w:r>
+        <w:t>id</w:t>
+      </w:r>
+      <w:proofErr w:type="spellEnd"/>
+      <w:r>
+        <w:t>(</w:t>
+      </w:r>
+      <w:proofErr w:type="gramEnd"/>
+      <w:r>
+        <w:t xml:space="preserve">) -&gt; </w:t>
+      </w:r>
+      <w:proofErr w:type="spellStart"/>
+      <w:r>
+        <w:t>int</w:t>
+      </w:r>
+      <w:proofErr w:type="spellEnd"/>
+      <w:r>
+        <w:br/>
+        <w:t>(Bruk API: /</w:t>
+      </w:r>
+      <w:proofErr w:type="spellStart"/>
+      <w:r>
+        <w:t>athlete</w:t>
+      </w:r>
+      <w:proofErr w:type="spellEnd"/>
+      <w:r>
+        <w:t>/</w:t>
+      </w:r>
+      <w:proofErr w:type="spellStart"/>
+      <w:r>
+        <w:t>activities?per_page</w:t>
+      </w:r>
+      <w:proofErr w:type="spellEnd"/>
+      <w:r>
+        <w:t>=1 for siste aktivitet)</w:t>
+      </w:r>
+    </w:p>
+    <w:p>
+      <w:pPr>
+        <w:numPr>
+          <w:ilvl w:val="1"/>
+          <w:numId w:val="15"/>
+        </w:numPr>
+      </w:pPr>
+      <w:proofErr w:type="spellStart"/>
+      <w:r>
+        <w:t>create_</w:t>
+      </w:r>
+      <w:proofErr w:type="gramStart"/>
+      <w:r>
+        <w:t>comment</w:t>
+      </w:r>
+      <w:proofErr w:type="spellEnd"/>
+      <w:r>
+        <w:t>(</w:t>
+      </w:r>
+      <w:proofErr w:type="spellStart"/>
+      <w:proofErr w:type="gramEnd"/>
+      <w:r>
+        <w:t>activity_id</w:t>
+      </w:r>
+      <w:proofErr w:type="spellEnd"/>
+      <w:r>
+        <w:t xml:space="preserve">: </w:t>
+      </w:r>
+      <w:proofErr w:type="spellStart"/>
+      <w:r>
+        <w:t>int</w:t>
+      </w:r>
+      <w:proofErr w:type="spellEnd"/>
+      <w:r>
+        <w:t xml:space="preserve">, </w:t>
+      </w:r>
+      <w:proofErr w:type="spellStart"/>
+      <w:r>
+        <w:t>text</w:t>
+      </w:r>
+      <w:proofErr w:type="spellEnd"/>
+      <w:r>
+        <w:t xml:space="preserve">: </w:t>
+      </w:r>
+      <w:proofErr w:type="spellStart"/>
+      <w:r>
+        <w:t>str</w:t>
+      </w:r>
+      <w:proofErr w:type="spellEnd"/>
+      <w:r>
+        <w:t>) -&gt; None</w:t>
+      </w:r>
+      <w:r>
+        <w:br/>
+        <w:t>(API: POST /</w:t>
+      </w:r>
+      <w:proofErr w:type="spellStart"/>
+      <w:r>
+        <w:t>activities</w:t>
+      </w:r>
+      <w:proofErr w:type="spellEnd"/>
+      <w:r>
+        <w:t>/{id}/</w:t>
+      </w:r>
+      <w:proofErr w:type="spellStart"/>
+      <w:r>
+        <w:t>comments</w:t>
+      </w:r>
+      <w:proofErr w:type="spellEnd"/>
+      <w:r>
+        <w:t>)</w:t>
+      </w:r>
+    </w:p>
+    <w:p>
+      <w:pPr>
+        <w:numPr>
+          <w:ilvl w:val="1"/>
+          <w:numId w:val="15"/>
+        </w:numPr>
+      </w:pPr>
+      <w:proofErr w:type="spellStart"/>
+      <w:r>
+        <w:t>update_</w:t>
+      </w:r>
+      <w:proofErr w:type="gramStart"/>
+      <w:r>
+        <w:t>description</w:t>
+      </w:r>
+      <w:proofErr w:type="spellEnd"/>
+      <w:r>
+        <w:t>(</w:t>
+      </w:r>
+      <w:proofErr w:type="spellStart"/>
+      <w:proofErr w:type="gramEnd"/>
+      <w:r>
+        <w:t>activity_id</w:t>
+      </w:r>
+      <w:proofErr w:type="spellEnd"/>
+      <w:r>
+        <w:t xml:space="preserve">: </w:t>
+      </w:r>
+      <w:proofErr w:type="spellStart"/>
+      <w:r>
+        <w:t>int</w:t>
+      </w:r>
+      <w:proofErr w:type="spellEnd"/>
+      <w:r>
+        <w:t xml:space="preserve">, </w:t>
+      </w:r>
+      <w:proofErr w:type="gramStart"/>
+      <w:r>
+        <w:t>header</w:t>
+      </w:r>
+      <w:proofErr w:type="gramEnd"/>
+      <w:r>
+        <w:t xml:space="preserve">: </w:t>
+      </w:r>
+      <w:proofErr w:type="spellStart"/>
+      <w:r>
+        <w:t>str</w:t>
+      </w:r>
+      <w:proofErr w:type="spellEnd"/>
+      <w:r>
+        <w:t>) -&gt; None</w:t>
+      </w:r>
+      <w:r>
+        <w:br/>
+        <w:t>(API: PUT /</w:t>
+      </w:r>
+      <w:proofErr w:type="spellStart"/>
+      <w:r>
+        <w:t>activities</w:t>
+      </w:r>
+      <w:proofErr w:type="spellEnd"/>
+      <w:r>
+        <w:t>/{id})</w:t>
+      </w:r>
+    </w:p>
+    <w:p>
+      <w:pPr>
+        <w:numPr>
+          <w:ilvl w:val="0"/>
+          <w:numId w:val="15"/>
+        </w:numPr>
+      </w:pPr>
+      <w:r>
+        <w:t>Fallback:</w:t>
+      </w:r>
+    </w:p>
+    <w:p>
+      <w:pPr>
+        <w:numPr>
+          <w:ilvl w:val="1"/>
+          <w:numId w:val="15"/>
+        </w:numPr>
+      </w:pPr>
+      <w:r>
+        <w:t xml:space="preserve">Bruk </w:t>
+      </w:r>
+      <w:proofErr w:type="spellStart"/>
+      <w:r>
+        <w:t>state</w:t>
+      </w:r>
+      <w:proofErr w:type="spellEnd"/>
+      <w:r>
+        <w:t>/</w:t>
+      </w:r>
+      <w:proofErr w:type="spellStart"/>
+      <w:r>
+        <w:t>last_import.json</w:t>
+      </w:r>
+      <w:proofErr w:type="spellEnd"/>
+      <w:r>
+        <w:t xml:space="preserve"> hvis tilgjengelig.</w:t>
+      </w:r>
+    </w:p>
+    <w:p>
+      <w:pPr>
+        <w:numPr>
+          <w:ilvl w:val="1"/>
+          <w:numId w:val="15"/>
+        </w:numPr>
+      </w:pPr>
+      <w:r>
+        <w:t xml:space="preserve">Ellers hent siste aktivitet via </w:t>
+      </w:r>
+      <w:proofErr w:type="spellStart"/>
+      <w:r>
+        <w:t>get_latest_activity_</w:t>
+      </w:r>
+      <w:proofErr w:type="gramStart"/>
+      <w:r>
+        <w:t>id</w:t>
+      </w:r>
+      <w:proofErr w:type="spellEnd"/>
+      <w:r>
+        <w:t>(</w:t>
+      </w:r>
+      <w:proofErr w:type="gramEnd"/>
+      <w:r>
+        <w:t>).</w:t>
+      </w:r>
+    </w:p>
+    <w:p>
+      <w:pPr>
+        <w:numPr>
+          <w:ilvl w:val="0"/>
+          <w:numId w:val="15"/>
+        </w:numPr>
+      </w:pPr>
+      <w:r>
+        <w:t>Robusthet:</w:t>
+      </w:r>
+    </w:p>
+    <w:p>
+      <w:pPr>
+        <w:numPr>
+          <w:ilvl w:val="1"/>
+          <w:numId w:val="15"/>
+        </w:numPr>
+      </w:pPr>
+      <w:r>
+        <w:t xml:space="preserve">Håndter 401/403 (token </w:t>
+      </w:r>
+      <w:proofErr w:type="spellStart"/>
+      <w:r>
+        <w:t>refresh</w:t>
+      </w:r>
+      <w:proofErr w:type="spellEnd"/>
+      <w:r>
+        <w:t>) og 5xx (</w:t>
+      </w:r>
+      <w:proofErr w:type="spellStart"/>
+      <w:r>
+        <w:t>retry</w:t>
+      </w:r>
+      <w:proofErr w:type="spellEnd"/>
+      <w:r>
+        <w:t xml:space="preserve"> eller feilmelding).</w:t>
+      </w:r>
+    </w:p>
+    <w:p>
+      <w:pPr>
+        <w:numPr>
+          <w:ilvl w:val="1"/>
+          <w:numId w:val="15"/>
+        </w:numPr>
+      </w:pPr>
+      <w:r>
+        <w:t>Logg tydelig ved rate-limit.</w:t>
+      </w:r>
+    </w:p>
+    <w:p>
+      <w:pPr>
+        <w:numPr>
+          <w:ilvl w:val="0"/>
+          <w:numId w:val="15"/>
+        </w:numPr>
+      </w:pPr>
+      <w:r>
+        <w:t>Integrasjon:</w:t>
+      </w:r>
+    </w:p>
+    <w:p>
+      <w:pPr>
+        <w:numPr>
+          <w:ilvl w:val="1"/>
+          <w:numId w:val="15"/>
+        </w:numPr>
+      </w:pPr>
+      <w:r>
+        <w:t xml:space="preserve">Oppdatere cli/analyze.py til å kalle </w:t>
+      </w:r>
+      <w:proofErr w:type="spellStart"/>
+      <w:r>
+        <w:t>Strava</w:t>
+      </w:r>
+      <w:proofErr w:type="spellEnd"/>
+      <w:r>
+        <w:t>-klienten når ikke --dry-run.</w:t>
+      </w:r>
+    </w:p>
+    <w:p>
       <w:r>
         <w:rPr>
           <w:b/>
           <w:bCs/>
         </w:rPr>
-        <w:t>badge</w:t>
-      </w:r>
-      <w:proofErr w:type="spellEnd"/>
-    </w:p>
-    <w:p>
+        <w:t xml:space="preserve">Definition </w:t>
+      </w:r>
+      <w:proofErr w:type="spellStart"/>
       <w:r>
         <w:rPr>
           <w:b/>
           <w:bCs/>
         </w:rPr>
-        <w:t>Mål:</w:t>
-      </w:r>
-      <w:r>
-        <w:t xml:space="preserve"> </w:t>
-      </w:r>
-      <w:proofErr w:type="spellStart"/>
-      <w:r>
-        <w:t>beregn</w:t>
-      </w:r>
-      <w:proofErr w:type="spellEnd"/>
-      <w:r>
-        <w:t xml:space="preserve"> baseline (median) av </w:t>
-      </w:r>
-      <w:proofErr w:type="spellStart"/>
-      <w:r>
-        <w:t>w_per_beat</w:t>
-      </w:r>
-      <w:proofErr w:type="spellEnd"/>
-      <w:r>
-        <w:t xml:space="preserve"> for forrige 28 dager (match ~±25 % varighet mot økta), sett </w:t>
-      </w:r>
-      <w:proofErr w:type="spellStart"/>
-      <w:r>
-        <w:t>w_per_beat_baseline</w:t>
-      </w:r>
-      <w:proofErr w:type="spellEnd"/>
-      <w:r>
-        <w:t xml:space="preserve"> i rapporten og aktiver “Big Engine”.</w:t>
-      </w:r>
-    </w:p>
-    <w:p>
+        <w:t>of</w:t>
+      </w:r>
+      <w:proofErr w:type="spellEnd"/>
       <w:r>
         <w:rPr>
           <w:b/>
           <w:bCs/>
         </w:rPr>
-        <w:t>Minste løsning nå (CLI</w:t>
-      </w:r>
-      <w:r>
+        <w:t xml:space="preserve"> Done (DoD):</w:t>
+      </w:r>
+    </w:p>
+    <w:p>
+      <w:pPr>
+        <w:numPr>
+          <w:ilvl w:val="0"/>
+          <w:numId w:val="16"/>
+        </w:numPr>
+      </w:pPr>
+      <w:r>
+        <w:t xml:space="preserve">Kommentar og beskrivelse oppdateres på en testaktivitet på </w:t>
+      </w:r>
+      <w:proofErr w:type="spellStart"/>
+      <w:r>
+        <w:t>Strava</w:t>
+      </w:r>
+      <w:proofErr w:type="spellEnd"/>
+      <w:r>
+        <w:t>.</w:t>
+      </w:r>
+    </w:p>
+    <w:p>
+      <w:pPr>
+        <w:numPr>
+          <w:ilvl w:val="0"/>
+          <w:numId w:val="16"/>
+        </w:numPr>
+      </w:pPr>
+      <w:r>
+        <w:t>Språkvalg (--lang) respekteres.</w:t>
+      </w:r>
+    </w:p>
+    <w:p>
+      <w:pPr>
+        <w:numPr>
+          <w:ilvl w:val="0"/>
+          <w:numId w:val="16"/>
+        </w:numPr>
+      </w:pPr>
+      <w:r>
+        <w:t>Ingen hengende separatorer eller dobbelt-mellomrom.</w:t>
+      </w:r>
+    </w:p>
+    <w:p>
+      <w:pPr>
+        <w:numPr>
+          <w:ilvl w:val="0"/>
+          <w:numId w:val="16"/>
+        </w:numPr>
+      </w:pPr>
+      <w:r>
+        <w:t>Ingen API-feil ved gyldig token.</w:t>
+      </w:r>
+    </w:p>
+    <w:p>
+      <w:r>
+        <w:lastRenderedPageBreak/>
+        <w:pict w14:anchorId="0836120A">
+          <v:rect id="_x0000_i1058" style="width:0;height:1.5pt" o:hralign="center" o:hrstd="t" o:hr="t" fillcolor="#a0a0a0" stroked="f"/>
+        </w:pict>
+      </w:r>
+    </w:p>
+    <w:p>
+      <w:pPr>
         <w:rPr>
           <w:b/>
           <w:bCs/>
         </w:rPr>
-        <w:noBreakHyphen/>
-        <w:t>nivå):</w:t>
+      </w:pPr>
+      <w:r>
+        <w:rPr>
+          <w:b/>
+          <w:bCs/>
+        </w:rPr>
+        <w:t>5 – Robusthet &amp; tester</w:t>
       </w:r>
     </w:p>
     <w:p>
       <w:pPr>
         <w:numPr>
           <w:ilvl w:val="0"/>
-          <w:numId w:val="9"/>
+          <w:numId w:val="17"/>
         </w:numPr>
       </w:pPr>
-      <w:r>
-        <w:t xml:space="preserve">Lag en enkel </w:t>
-      </w:r>
       <w:r>
         <w:rPr>
           <w:b/>
           <w:bCs/>
         </w:rPr>
-        <w:t>historikk</w:t>
-      </w:r>
+        <w:t>5.1</w:t>
+      </w:r>
+      <w:r>
+        <w:t xml:space="preserve"> Python-tester:</w:t>
+      </w:r>
+    </w:p>
+    <w:p>
+      <w:pPr>
+        <w:numPr>
+          <w:ilvl w:val="1"/>
+          <w:numId w:val="17"/>
+        </w:numPr>
+      </w:pPr>
+      <w:r>
+        <w:t>Formatter-tester er delvis ferdig.</w:t>
+      </w:r>
+    </w:p>
+    <w:p>
+      <w:pPr>
+        <w:numPr>
+          <w:ilvl w:val="1"/>
+          <w:numId w:val="17"/>
+        </w:numPr>
+      </w:pPr>
+      <w:r>
+        <w:t xml:space="preserve">Legg til CLI-tester for </w:t>
+      </w:r>
+      <w:proofErr w:type="spellStart"/>
+      <w:r>
+        <w:t>Strava-publish</w:t>
+      </w:r>
+      <w:proofErr w:type="spellEnd"/>
+      <w:r>
+        <w:t xml:space="preserve"> (</w:t>
+      </w:r>
+      <w:proofErr w:type="spellStart"/>
+      <w:r>
+        <w:t>mock</w:t>
+      </w:r>
+      <w:proofErr w:type="spellEnd"/>
+      <w:r>
+        <w:t xml:space="preserve"> API-kall).</w:t>
+      </w:r>
+    </w:p>
+    <w:p>
+      <w:pPr>
+        <w:numPr>
+          <w:ilvl w:val="0"/>
+          <w:numId w:val="17"/>
+        </w:numPr>
+      </w:pPr>
       <w:r>
         <w:rPr>
           <w:b/>
           <w:bCs/>
         </w:rPr>
-        <w:noBreakHyphen/>
-        <w:t>mappe</w:t>
-      </w:r>
-      <w:r>
-        <w:t xml:space="preserve"> (JSON</w:t>
-      </w:r>
-      <w:r>
-        <w:noBreakHyphen/>
-        <w:t xml:space="preserve">rapporter du allerede </w:t>
-      </w:r>
+        <w:t>5.2</w:t>
+      </w:r>
+      <w:r>
+        <w:t xml:space="preserve"> Rust-tester:</w:t>
+      </w:r>
+    </w:p>
+    <w:p>
+      <w:pPr>
+        <w:numPr>
+          <w:ilvl w:val="1"/>
+          <w:numId w:val="17"/>
+        </w:numPr>
+      </w:pPr>
+      <w:r>
+        <w:t xml:space="preserve">Unit-tester for NP, IF, VI, </w:t>
+      </w:r>
+      <w:proofErr w:type="spellStart"/>
       <w:proofErr w:type="gramStart"/>
       <w:r>
-        <w:t>genererer</w:t>
-      </w:r>
+        <w:t>Pa:Hr</w:t>
+      </w:r>
+      <w:proofErr w:type="spellEnd"/>
       <w:proofErr w:type="gramEnd"/>
       <w:r>
+        <w:t>, W/slag.</w:t>
+      </w:r>
+    </w:p>
+    <w:p>
+      <w:pPr>
+        <w:numPr>
+          <w:ilvl w:val="1"/>
+          <w:numId w:val="17"/>
+        </w:numPr>
+      </w:pPr>
+      <w:r>
+        <w:t xml:space="preserve">Edge-tester (ingen watt/HR, korte økter, pauser, </w:t>
+      </w:r>
+      <w:proofErr w:type="spellStart"/>
+      <w:r>
+        <w:t>outliers</w:t>
+      </w:r>
+      <w:proofErr w:type="spellEnd"/>
+      <w:r>
         <w:t>).</w:t>
+      </w:r>
+    </w:p>
+    <w:p>
+      <w:pPr>
+        <w:numPr>
+          <w:ilvl w:val="1"/>
+          <w:numId w:val="17"/>
+        </w:numPr>
+      </w:pPr>
+      <w:r>
+        <w:t>Golden-tester (3 ekte økter, toleranser).</w:t>
+      </w:r>
+    </w:p>
+    <w:p>
+      <w:pPr>
+        <w:numPr>
+          <w:ilvl w:val="1"/>
+          <w:numId w:val="17"/>
+        </w:numPr>
+      </w:pPr>
+      <w:proofErr w:type="spellStart"/>
+      <w:r>
+        <w:t>Perf-guard</w:t>
+      </w:r>
+      <w:proofErr w:type="spellEnd"/>
+      <w:r>
+        <w:t>: ≤ 200 ms for 2 t @ 1 Hz.</w:t>
+      </w:r>
+    </w:p>
+    <w:p>
+      <w:r>
+        <w:pict w14:anchorId="1D5EC714">
+          <v:rect id="_x0000_i1059" style="width:0;height:1.5pt" o:hralign="center" o:hrstd="t" o:hr="t" fillcolor="#a0a0a0" stroked="f"/>
+        </w:pict>
+      </w:r>
+    </w:p>
+    <w:p>
+      <w:pPr>
+        <w:rPr>
+          <w:b/>
+          <w:bCs/>
+        </w:rPr>
+      </w:pPr>
+      <w:r>
+        <w:rPr>
+          <w:b/>
+          <w:bCs/>
+        </w:rPr>
+        <w:t>6 – Dokumentasjon</w:t>
       </w:r>
     </w:p>
     <w:p>
       <w:pPr>
         <w:numPr>
           <w:ilvl w:val="0"/>
-          <w:numId w:val="9"/>
+          <w:numId w:val="18"/>
         </w:numPr>
       </w:pPr>
       <w:r>
-        <w:t xml:space="preserve">Når du kjører </w:t>
-      </w:r>
-      <w:proofErr w:type="spellStart"/>
-      <w:r>
-        <w:t>session</w:t>
-      </w:r>
-      <w:proofErr w:type="spellEnd"/>
-      <w:r>
-        <w:t xml:space="preserve"> --batch, last inn siste 28 dager for samme bruker (filnavnkonvensjon), filtrer økter med varighet innen ±25 % av aktuelle økt, </w:t>
-      </w:r>
-      <w:proofErr w:type="spellStart"/>
-      <w:r>
-        <w:t>beregn</w:t>
-      </w:r>
-      <w:proofErr w:type="spellEnd"/>
-      <w:r>
-        <w:t xml:space="preserve"> median av </w:t>
-      </w:r>
-      <w:proofErr w:type="spellStart"/>
-      <w:r>
-        <w:t>w_per_beat</w:t>
-      </w:r>
-      <w:proofErr w:type="spellEnd"/>
-      <w:r>
-        <w:t xml:space="preserve"> → sett som baseline for hver ny rapport i batchen.</w:t>
+        <w:t xml:space="preserve">docs/CGS_v1.md → Formler, skalaer, fallbacks, </w:t>
+      </w:r>
+      <w:proofErr w:type="spellStart"/>
+      <w:r>
+        <w:t>badges</w:t>
+      </w:r>
+      <w:proofErr w:type="spellEnd"/>
+      <w:r>
+        <w:t>, ytelse.</w:t>
       </w:r>
     </w:p>
     <w:p>
       <w:pPr>
         <w:numPr>
           <w:ilvl w:val="0"/>
-          <w:numId w:val="9"/>
+          <w:numId w:val="18"/>
         </w:numPr>
       </w:pPr>
       <w:r>
-        <w:t xml:space="preserve">Aktiver </w:t>
-      </w:r>
-      <w:proofErr w:type="spellStart"/>
-      <w:r>
-        <w:t>badge</w:t>
-      </w:r>
-      <w:proofErr w:type="spellEnd"/>
-      <w:r>
-        <w:t xml:space="preserve">: </w:t>
-      </w:r>
-      <w:proofErr w:type="spellStart"/>
-      <w:r>
-        <w:t>if</w:t>
-      </w:r>
-      <w:proofErr w:type="spellEnd"/>
-      <w:r>
-        <w:t xml:space="preserve"> (w - b)/b &gt;= 0.10: "Big Engine".</w:t>
-      </w:r>
-    </w:p>
-    <w:p>
-      <w:proofErr w:type="spellStart"/>
-      <w:r>
+        <w:t xml:space="preserve">docs/cli_usage.md → Eksempler, flagg, formater, </w:t>
+      </w:r>
+      <w:proofErr w:type="spellStart"/>
+      <w:r>
+        <w:t>Strava</w:t>
+      </w:r>
+      <w:proofErr w:type="spellEnd"/>
+      <w:r>
+        <w:t>-publisering.</w:t>
+      </w:r>
+    </w:p>
+    <w:p>
+      <w:pPr>
+        <w:numPr>
+          <w:ilvl w:val="0"/>
+          <w:numId w:val="18"/>
+        </w:numPr>
+      </w:pPr>
+      <w:r>
+        <w:t xml:space="preserve">docs/strava_publish.md → Tekstformat, språkvalg, </w:t>
+      </w:r>
+      <w:proofErr w:type="gramStart"/>
+      <w:r>
+        <w:t>trimming,</w:t>
+      </w:r>
+      <w:proofErr w:type="gramEnd"/>
+      <w:r>
+        <w:t xml:space="preserve"> krav.</w:t>
+      </w:r>
+    </w:p>
+    <w:p>
+      <w:r>
+        <w:pict w14:anchorId="5807FBA4">
+          <v:rect id="_x0000_i1060" style="width:0;height:1.5pt" o:hralign="center" o:hrstd="t" o:hr="t" fillcolor="#a0a0a0" stroked="f"/>
+        </w:pict>
+      </w:r>
+    </w:p>
+    <w:p>
+      <w:pPr>
         <w:rPr>
           <w:b/>
           <w:bCs/>
         </w:rPr>
-        <w:t>Akseptanse</w:t>
-      </w:r>
-      <w:proofErr w:type="spellEnd"/>
+      </w:pPr>
       <w:r>
         <w:rPr>
           <w:b/>
           <w:bCs/>
         </w:rPr>
-        <w:t>:</w:t>
-      </w:r>
+        <w:t xml:space="preserve">7 – </w:t>
+      </w:r>
+      <w:proofErr w:type="spellStart"/>
+      <w:r>
+        <w:rPr>
+          <w:b/>
+          <w:bCs/>
+        </w:rPr>
+        <w:t>Comms</w:t>
+      </w:r>
+      <w:proofErr w:type="spellEnd"/>
+      <w:r>
+        <w:rPr>
+          <w:b/>
+          <w:bCs/>
+        </w:rPr>
+        <w:t xml:space="preserve"> &amp; </w:t>
+      </w:r>
+      <w:proofErr w:type="spellStart"/>
+      <w:r>
+        <w:rPr>
+          <w:b/>
+          <w:bCs/>
+        </w:rPr>
+        <w:t>commits</w:t>
+      </w:r>
+      <w:proofErr w:type="spellEnd"/>
     </w:p>
     <w:p>
       <w:pPr>
         <w:numPr>
           <w:ilvl w:val="0"/>
-          <w:numId w:val="10"/>
+          <w:numId w:val="19"/>
         </w:numPr>
       </w:pPr>
-      <w:proofErr w:type="spellStart"/>
-      <w:r>
-        <w:t>w_per_beat_baseline</w:t>
-      </w:r>
-      <w:proofErr w:type="spellEnd"/>
-      <w:r>
-        <w:t xml:space="preserve"> er ikke null når historikk finnes.</w:t>
+      <w:r>
+        <w:t xml:space="preserve">Ryddige </w:t>
+      </w:r>
+      <w:proofErr w:type="spellStart"/>
+      <w:r>
+        <w:t>commits</w:t>
+      </w:r>
+      <w:proofErr w:type="spellEnd"/>
+      <w:r>
+        <w:t xml:space="preserve"> pr. funksjon/fil.</w:t>
       </w:r>
     </w:p>
     <w:p>
       <w:pPr>
         <w:numPr>
           <w:ilvl w:val="0"/>
-          <w:numId w:val="10"/>
+          <w:numId w:val="19"/>
         </w:numPr>
       </w:pPr>
       <w:r>
-        <w:t>“Big Engine” dukker korrekt opp/ikke opp avhengig av baseline.</w:t>
-      </w:r>
-    </w:p>
-    <w:p>
-      <w:pPr>
+        <w:t>Oppdatere Masterplan når alle oppgaver er “Ferdig”.</w:t>
+      </w:r>
+    </w:p>
+    <w:p>
+      <w:pPr>
+        <w:numPr>
+          <w:ilvl w:val="0"/>
+          <w:numId w:val="19"/>
+        </w:numPr>
+      </w:pPr>
+      <w:r>
+        <w:t>Loggføre sluttstatus i statusoversikt.</w:t>
+      </w:r>
+    </w:p>
+    <w:p>
+      <w:r>
+        <w:pict w14:anchorId="454DB751">
+          <v:rect id="_x0000_i1061" style="width:0;height:1.5pt" o:hralign="center" o:hrstd="t" o:hr="t" fillcolor="#a0a0a0" stroked="f"/>
+        </w:pict>
+      </w:r>
+    </w:p>
+    <w:p>
+      <w:r>
         <w:rPr>
           <w:b/>
           <w:bCs/>
         </w:rPr>
-      </w:pPr>
+        <w:t xml:space="preserve">Kommandoer for testing når 4.3 er </w:t>
+      </w:r>
+      <w:proofErr w:type="gramStart"/>
       <w:r>
         <w:rPr>
           <w:b/>
           <w:bCs/>
         </w:rPr>
-        <w:t>2) Trend i Rust (valgfritt nå) eller behold i CLI</w:t>
-      </w:r>
-    </w:p>
-    <w:p>
+        <w:t>implementert</w:t>
+      </w:r>
+      <w:proofErr w:type="gramEnd"/>
       <w:r>
         <w:rPr>
           <w:b/>
           <w:bCs/>
         </w:rPr>
-        <w:t>Mål:</w:t>
-      </w:r>
-      <w:r>
-        <w:t xml:space="preserve"> trendfelt for siste 3 økter (cgs_last3_avg, cgs_delta_vs_last3).</w:t>
-      </w:r>
-    </w:p>
-    <w:p>
-      <w:r>
-        <w:rPr>
-          <w:b/>
-          <w:bCs/>
-        </w:rPr>
-        <w:t>Nåværende:</w:t>
-      </w:r>
-      <w:r>
-        <w:t xml:space="preserve"> gjort i Python (--</w:t>
-      </w:r>
-      <w:proofErr w:type="spellStart"/>
-      <w:r>
-        <w:t>with</w:t>
-      </w:r>
-      <w:proofErr w:type="spellEnd"/>
-      <w:r>
-        <w:t>-trend).</w:t>
-      </w:r>
-      <w:r>
-        <w:br/>
-      </w:r>
-      <w:r>
-        <w:rPr>
-          <w:b/>
-          <w:bCs/>
-        </w:rPr>
-        <w:t>Ok for M7:</w:t>
-      </w:r>
-      <w:r>
-        <w:t xml:space="preserve"> behold slik, men dokumenter det i </w:t>
-      </w:r>
-      <w:proofErr w:type="spellStart"/>
-      <w:r>
-        <w:t>docs</w:t>
-      </w:r>
-      <w:proofErr w:type="spellEnd"/>
-      <w:r>
-        <w:t>/cli_usage.md.</w:t>
-      </w:r>
-    </w:p>
-    <w:p>
-      <w:pPr>
-        <w:rPr>
-          <w:b/>
-          <w:bCs/>
-        </w:rPr>
-      </w:pPr>
-      <w:r>
-        <w:rPr>
-          <w:b/>
-          <w:bCs/>
-        </w:rPr>
-        <w:t>3) Tester (unit/</w:t>
-      </w:r>
-      <w:proofErr w:type="spellStart"/>
-      <w:r>
-        <w:rPr>
-          <w:b/>
-          <w:bCs/>
-        </w:rPr>
-        <w:t>golden</w:t>
-      </w:r>
-      <w:proofErr w:type="spellEnd"/>
-      <w:r>
-        <w:rPr>
-          <w:b/>
-          <w:bCs/>
-        </w:rPr>
-        <w:t>/</w:t>
-      </w:r>
-      <w:proofErr w:type="spellStart"/>
-      <w:r>
-        <w:rPr>
-          <w:b/>
-          <w:bCs/>
-        </w:rPr>
-        <w:t>edge</w:t>
-      </w:r>
-      <w:proofErr w:type="spellEnd"/>
-      <w:r>
-        <w:rPr>
-          <w:b/>
-          <w:bCs/>
-        </w:rPr>
-        <w:t>)</w:t>
-      </w:r>
-    </w:p>
-    <w:p>
-      <w:r>
-        <w:rPr>
-          <w:b/>
-          <w:bCs/>
-        </w:rPr>
-        <w:t>Mål:</w:t>
-      </w:r>
-      <w:r>
-        <w:t xml:space="preserve"> sikre beregninger + robusthet.</w:t>
-      </w:r>
-    </w:p>
-    <w:p>
-      <w:pPr>
-        <w:numPr>
-          <w:ilvl w:val="0"/>
-          <w:numId w:val="11"/>
-        </w:numPr>
-      </w:pPr>
-      <w:r>
-        <w:rPr>
-          <w:b/>
-          <w:bCs/>
-        </w:rPr>
-        <w:t>Rust unit</w:t>
-      </w:r>
-      <w:r>
-        <w:t xml:space="preserve"> (i </w:t>
-      </w:r>
-      <w:proofErr w:type="spellStart"/>
-      <w:r>
-        <w:t>core</w:t>
-      </w:r>
-      <w:proofErr w:type="spellEnd"/>
-      <w:r>
-        <w:t>/tests/):</w:t>
-      </w:r>
-    </w:p>
-    <w:p>
-      <w:pPr>
-        <w:numPr>
-          <w:ilvl w:val="1"/>
-          <w:numId w:val="11"/>
-        </w:numPr>
-      </w:pPr>
-      <w:r>
-        <w:t>Konstant serie (</w:t>
-      </w:r>
-      <w:proofErr w:type="spellStart"/>
-      <w:r>
-        <w:t>NP≈avg</w:t>
-      </w:r>
-      <w:proofErr w:type="spellEnd"/>
-      <w:r>
-        <w:t xml:space="preserve">, VI≈1.0, </w:t>
-      </w:r>
+        <w:t>:</w:t>
+      </w:r>
+    </w:p>
+    <w:p>
+      <w:proofErr w:type="spellStart"/>
+      <w:r>
+        <w:t>bash</w:t>
+      </w:r>
+      <w:proofErr w:type="spellEnd"/>
+    </w:p>
+    <w:p>
+      <w:proofErr w:type="spellStart"/>
+      <w:r>
+        <w:t>KopierRediger</w:t>
+      </w:r>
+      <w:proofErr w:type="spellEnd"/>
+    </w:p>
+    <w:p>
+      <w:r>
+        <w:t xml:space="preserve"># Dry-run (ingen </w:t>
+      </w:r>
+      <w:proofErr w:type="spellStart"/>
+      <w:r>
+        <w:t>Strava</w:t>
+      </w:r>
+      <w:proofErr w:type="spellEnd"/>
+      <w:r>
+        <w:t>-posting)</w:t>
+      </w:r>
+    </w:p>
+    <w:p>
+      <w:proofErr w:type="spellStart"/>
+      <w:r>
+        <w:t>python</w:t>
+      </w:r>
+      <w:proofErr w:type="spellEnd"/>
+      <w:r>
+        <w:t xml:space="preserve"> -m </w:t>
+      </w:r>
+      <w:proofErr w:type="spellStart"/>
       <w:proofErr w:type="gramStart"/>
       <w:r>
-        <w:t>Pa:Hr</w:t>
-      </w:r>
+        <w:t>cli.analyze</w:t>
+      </w:r>
+      <w:proofErr w:type="spellEnd"/>
       <w:proofErr w:type="gramEnd"/>
       <w:r>
-        <w:t>≈0).</w:t>
-      </w:r>
-    </w:p>
-    <w:p>
-      <w:pPr>
-        <w:numPr>
-          <w:ilvl w:val="1"/>
-          <w:numId w:val="11"/>
-        </w:numPr>
-      </w:pPr>
-      <w:r>
-        <w:t>Intervallserie med høy VI.</w:t>
-      </w:r>
-    </w:p>
-    <w:p>
-      <w:pPr>
-        <w:numPr>
-          <w:ilvl w:val="1"/>
-          <w:numId w:val="11"/>
-        </w:numPr>
-      </w:pPr>
-      <w:r>
-        <w:t xml:space="preserve">Kort økt (&lt;30s) → </w:t>
-      </w:r>
-      <w:proofErr w:type="spellStart"/>
-      <w:r>
-        <w:t>np</w:t>
-      </w:r>
-      <w:proofErr w:type="spellEnd"/>
-      <w:r>
-        <w:t>=None.</w:t>
-      </w:r>
-    </w:p>
-    <w:p>
-      <w:pPr>
-        <w:numPr>
-          <w:ilvl w:val="0"/>
-          <w:numId w:val="11"/>
-        </w:numPr>
-      </w:pPr>
-      <w:r>
-        <w:rPr>
-          <w:b/>
-          <w:bCs/>
-        </w:rPr>
-        <w:t>Golden</w:t>
-      </w:r>
-      <w:r>
-        <w:t xml:space="preserve"> (CLI): 3 CSV (rolig, terskel, intervall) med forventningssjekk (</w:t>
-      </w:r>
-      <w:proofErr w:type="spellStart"/>
-      <w:r>
-        <w:t>np</w:t>
-      </w:r>
-      <w:proofErr w:type="spellEnd"/>
-      <w:r>
-        <w:t>/vi/</w:t>
-      </w:r>
-      <w:proofErr w:type="spellStart"/>
-      <w:r>
-        <w:t>pa_hr</w:t>
-      </w:r>
-      <w:proofErr w:type="spellEnd"/>
-      <w:r>
-        <w:t xml:space="preserve"> intervall).</w:t>
-      </w:r>
-    </w:p>
-    <w:p>
-      <w:pPr>
-        <w:numPr>
-          <w:ilvl w:val="0"/>
-          <w:numId w:val="11"/>
-        </w:numPr>
-      </w:pPr>
-      <w:r>
-        <w:rPr>
-          <w:b/>
-          <w:bCs/>
-        </w:rPr>
-        <w:lastRenderedPageBreak/>
-        <w:t>Edge</w:t>
-      </w:r>
-      <w:r>
-        <w:t>:</w:t>
-      </w:r>
-    </w:p>
-    <w:p>
-      <w:pPr>
-        <w:numPr>
-          <w:ilvl w:val="1"/>
-          <w:numId w:val="11"/>
-        </w:numPr>
-      </w:pPr>
-      <w:r>
-        <w:t xml:space="preserve">Uten watt → </w:t>
-      </w:r>
-      <w:proofErr w:type="spellStart"/>
-      <w:r>
-        <w:t>np</w:t>
-      </w:r>
-      <w:proofErr w:type="spellEnd"/>
-      <w:r>
-        <w:t>=None, vi=None, men HR</w:t>
-      </w:r>
-      <w:r>
-        <w:noBreakHyphen/>
-        <w:t>felt finnes.</w:t>
-      </w:r>
-    </w:p>
-    <w:p>
-      <w:pPr>
-        <w:numPr>
-          <w:ilvl w:val="1"/>
-          <w:numId w:val="11"/>
-        </w:numPr>
-      </w:pPr>
-      <w:r>
-        <w:t xml:space="preserve">Uten HR → </w:t>
-      </w:r>
-      <w:proofErr w:type="spellStart"/>
-      <w:r>
-        <w:t>pa_hr_pct</w:t>
-      </w:r>
-      <w:proofErr w:type="spellEnd"/>
-      <w:r>
-        <w:t xml:space="preserve">=None, </w:t>
-      </w:r>
-      <w:proofErr w:type="spellStart"/>
-      <w:r>
-        <w:t>w_per_beat</w:t>
-      </w:r>
-      <w:proofErr w:type="spellEnd"/>
-      <w:r>
-        <w:t>=None.</w:t>
-      </w:r>
-    </w:p>
-    <w:p>
-      <w:pPr>
-        <w:numPr>
-          <w:ilvl w:val="1"/>
-          <w:numId w:val="11"/>
-        </w:numPr>
-      </w:pPr>
-      <w:proofErr w:type="spellStart"/>
-      <w:r>
-        <w:t>Outliers</w:t>
-      </w:r>
-      <w:proofErr w:type="spellEnd"/>
-      <w:r>
-        <w:t>: verdier &gt; 1500 W eller HR &gt; 220 → ignorer/klipp i parser (CLI).</w:t>
-      </w:r>
-    </w:p>
-    <w:p>
-      <w:proofErr w:type="spellStart"/>
-      <w:r>
-        <w:rPr>
-          <w:b/>
-          <w:bCs/>
-        </w:rPr>
-        <w:t>Akseptanse</w:t>
-      </w:r>
-      <w:proofErr w:type="spellEnd"/>
-      <w:r>
-        <w:rPr>
-          <w:b/>
-          <w:bCs/>
-        </w:rPr>
-        <w:t>:</w:t>
-      </w:r>
-      <w:r>
-        <w:t xml:space="preserve"> cargo test grønn; egen tests_golden.ps1 som returnerer exit</w:t>
-      </w:r>
-      <w:r>
-        <w:noBreakHyphen/>
-        <w:t>kode 0.</w:t>
-      </w:r>
-    </w:p>
-    <w:p>
-      <w:pPr>
-        <w:rPr>
-          <w:b/>
-          <w:bCs/>
-        </w:rPr>
-      </w:pPr>
-      <w:r>
-        <w:rPr>
-          <w:b/>
-          <w:bCs/>
-        </w:rPr>
-        <w:t>4) Dokumentasjon</w:t>
-      </w:r>
-    </w:p>
-    <w:p>
-      <w:r>
-        <w:t xml:space="preserve">Lag tre korte dokumenter i </w:t>
-      </w:r>
-      <w:proofErr w:type="spellStart"/>
-      <w:r>
-        <w:t>docs</w:t>
-      </w:r>
-      <w:proofErr w:type="spellEnd"/>
-      <w:r>
-        <w:t>/:</w:t>
-      </w:r>
-    </w:p>
-    <w:p>
-      <w:pPr>
-        <w:numPr>
-          <w:ilvl w:val="0"/>
-          <w:numId w:val="12"/>
-        </w:numPr>
-      </w:pPr>
-      <w:r>
-        <w:t>CGS_v1.md: formler (NP/IF/VI/</w:t>
+        <w:t xml:space="preserve"> </w:t>
+      </w:r>
+      <w:proofErr w:type="spellStart"/>
+      <w:r>
+        <w:t>session</w:t>
+      </w:r>
+      <w:proofErr w:type="spellEnd"/>
+      <w:r>
+        <w:t xml:space="preserve"> --input "data/</w:t>
+      </w:r>
+      <w:proofErr w:type="spellStart"/>
+      <w:r>
+        <w:t>streams</w:t>
+      </w:r>
+      <w:proofErr w:type="spellEnd"/>
+      <w:r>
+        <w:t>/*.</w:t>
+      </w:r>
+      <w:proofErr w:type="spellStart"/>
+      <w:r>
+        <w:t>csv</w:t>
+      </w:r>
+      <w:proofErr w:type="spellEnd"/>
+      <w:r>
+        <w:t>" --</w:t>
+      </w:r>
+      <w:proofErr w:type="spellStart"/>
+      <w:r>
+        <w:t>out</w:t>
+      </w:r>
+      <w:proofErr w:type="spellEnd"/>
+      <w:r>
+        <w:t xml:space="preserve"> output --</w:t>
+      </w:r>
+      <w:proofErr w:type="spellStart"/>
+      <w:r>
+        <w:t>cfg</w:t>
+      </w:r>
+      <w:proofErr w:type="spellEnd"/>
+      <w:r>
+        <w:t xml:space="preserve"> </w:t>
       </w:r>
       <w:proofErr w:type="spellStart"/>
       <w:proofErr w:type="gramStart"/>
       <w:r>
-        <w:t>Pa:Hr</w:t>
+        <w:t>config.json</w:t>
       </w:r>
       <w:proofErr w:type="spellEnd"/>
       <w:proofErr w:type="gramEnd"/>
       <w:r>
-        <w:t>/</w:t>
-      </w:r>
-      <w:proofErr w:type="spellStart"/>
-      <w:r>
-        <w:t>WpB</w:t>
-      </w:r>
-      <w:proofErr w:type="spellEnd"/>
-      <w:r>
-        <w:t xml:space="preserve">), skalaer, </w:t>
-      </w:r>
-      <w:proofErr w:type="spellStart"/>
-      <w:r>
-        <w:t>badges</w:t>
-      </w:r>
-      <w:proofErr w:type="spellEnd"/>
-      <w:r>
-        <w:t>, baseline</w:t>
-      </w:r>
-      <w:r>
-        <w:noBreakHyphen/>
-        <w:t>logikk.</w:t>
-      </w:r>
-    </w:p>
-    <w:p>
-      <w:pPr>
-        <w:numPr>
-          <w:ilvl w:val="0"/>
-          <w:numId w:val="12"/>
-        </w:numPr>
-      </w:pPr>
-      <w:r>
-        <w:t xml:space="preserve">cli_usage.md: hvordan kjøre </w:t>
-      </w:r>
-      <w:proofErr w:type="spellStart"/>
-      <w:r>
-        <w:t>efficiency</w:t>
-      </w:r>
-      <w:proofErr w:type="spellEnd"/>
-      <w:r>
-        <w:t xml:space="preserve"> og </w:t>
+        <w:t xml:space="preserve"> --format </w:t>
+      </w:r>
+      <w:proofErr w:type="spellStart"/>
+      <w:r>
+        <w:t>json</w:t>
+      </w:r>
+      <w:proofErr w:type="spellEnd"/>
+      <w:r>
+        <w:t xml:space="preserve"> --lang </w:t>
+      </w:r>
+      <w:proofErr w:type="spellStart"/>
+      <w:r>
+        <w:t>no</w:t>
+      </w:r>
+      <w:proofErr w:type="spellEnd"/>
+      <w:r>
+        <w:t xml:space="preserve"> --dry-run</w:t>
+      </w:r>
+    </w:p>
+    <w:p/>
+    <w:p>
+      <w:r>
+        <w:t># Ekte publisering</w:t>
+      </w:r>
+    </w:p>
+    <w:p>
+      <w:proofErr w:type="spellStart"/>
+      <w:r>
+        <w:t>python</w:t>
+      </w:r>
+      <w:proofErr w:type="spellEnd"/>
+      <w:r>
+        <w:t xml:space="preserve"> -m </w:t>
+      </w:r>
+      <w:proofErr w:type="spellStart"/>
+      <w:proofErr w:type="gramStart"/>
+      <w:r>
+        <w:t>cli.analyze</w:t>
+      </w:r>
+      <w:proofErr w:type="spellEnd"/>
+      <w:proofErr w:type="gramEnd"/>
+      <w:r>
+        <w:t xml:space="preserve"> </w:t>
       </w:r>
       <w:proofErr w:type="spellStart"/>
       <w:r>
@@ -7270,792 +7583,58 @@
       </w:r>
       <w:proofErr w:type="spellEnd"/>
       <w:r>
-        <w:t xml:space="preserve"> med eksempler (inkl. batch, </w:t>
-      </w:r>
+        <w:t xml:space="preserve"> --input "data/</w:t>
+      </w:r>
+      <w:proofErr w:type="spellStart"/>
+      <w:r>
+        <w:t>streams</w:t>
+      </w:r>
+      <w:proofErr w:type="spellEnd"/>
+      <w:r>
+        <w:t>/*.</w:t>
+      </w:r>
+      <w:proofErr w:type="spellStart"/>
+      <w:r>
+        <w:t>csv</w:t>
+      </w:r>
+      <w:proofErr w:type="spellEnd"/>
+      <w:r>
+        <w:t>" --</w:t>
+      </w:r>
+      <w:proofErr w:type="spellStart"/>
+      <w:r>
+        <w:t>out</w:t>
+      </w:r>
+      <w:proofErr w:type="spellEnd"/>
+      <w:r>
+        <w:t xml:space="preserve"> output --</w:t>
+      </w:r>
+      <w:proofErr w:type="spellStart"/>
+      <w:r>
+        <w:t>cfg</w:t>
+      </w:r>
+      <w:proofErr w:type="spellEnd"/>
+      <w:r>
+        <w:t xml:space="preserve"> </w:t>
+      </w:r>
+      <w:proofErr w:type="spellStart"/>
       <w:proofErr w:type="gramStart"/>
       <w:r>
-        <w:t>trend,</w:t>
-      </w:r>
+        <w:t>config.json</w:t>
+      </w:r>
+      <w:proofErr w:type="spellEnd"/>
       <w:proofErr w:type="gramEnd"/>
       <w:r>
-        <w:t xml:space="preserve"> auto</w:t>
-      </w:r>
-      <w:r>
-        <w:noBreakHyphen/>
-        <w:t>FTP).</w:t>
-      </w:r>
-    </w:p>
-    <w:p>
-      <w:pPr>
-        <w:numPr>
-          <w:ilvl w:val="0"/>
-          <w:numId w:val="12"/>
-        </w:numPr>
-      </w:pPr>
-      <w:r>
-        <w:t>strava_publish.md: plan/krav for M8 (API</w:t>
-      </w:r>
-      <w:r>
-        <w:noBreakHyphen/>
-      </w:r>
-      <w:proofErr w:type="spellStart"/>
-      <w:r>
-        <w:t>scope</w:t>
-      </w:r>
-      <w:proofErr w:type="spellEnd"/>
-      <w:r>
-        <w:t>, hva som publiseres, “dry</w:t>
-      </w:r>
-      <w:r>
-        <w:noBreakHyphen/>
-        <w:t>run”).</w:t>
-      </w:r>
-    </w:p>
-    <w:p>
-      <w:proofErr w:type="spellStart"/>
-      <w:r>
-        <w:rPr>
-          <w:b/>
-          <w:bCs/>
-        </w:rPr>
-        <w:t>Akseptanse</w:t>
-      </w:r>
-      <w:proofErr w:type="spellEnd"/>
-      <w:r>
-        <w:rPr>
-          <w:b/>
-          <w:bCs/>
-        </w:rPr>
-        <w:t>:</w:t>
-      </w:r>
-      <w:r>
-        <w:t xml:space="preserve"> alle tre filer finnes, lettleste, og matcher faktisk oppførsel.</w:t>
-      </w:r>
-    </w:p>
-    <w:p>
-      <w:pPr>
-        <w:rPr>
-          <w:b/>
-          <w:bCs/>
-        </w:rPr>
-      </w:pPr>
-      <w:r>
-        <w:rPr>
-          <w:b/>
-          <w:bCs/>
-        </w:rPr>
-        <w:t xml:space="preserve">5) </w:t>
-      </w:r>
-      <w:proofErr w:type="spellStart"/>
-      <w:r>
-        <w:rPr>
-          <w:b/>
-          <w:bCs/>
-        </w:rPr>
-        <w:t>Commits</w:t>
-      </w:r>
-      <w:proofErr w:type="spellEnd"/>
-      <w:r>
-        <w:rPr>
-          <w:b/>
-          <w:bCs/>
-        </w:rPr>
-        <w:t xml:space="preserve"> &amp; PR</w:t>
-      </w:r>
-    </w:p>
-    <w:p>
-      <w:r>
-        <w:t xml:space="preserve">Kjør fra </w:t>
-      </w:r>
-      <w:proofErr w:type="spellStart"/>
-      <w:r>
-        <w:t>repo</w:t>
-      </w:r>
-      <w:proofErr w:type="spellEnd"/>
-      <w:r>
-        <w:noBreakHyphen/>
-        <w:t>roten:</w:t>
-      </w:r>
-    </w:p>
-    <w:p>
-      <w:proofErr w:type="spellStart"/>
-      <w:r>
-        <w:t>powershell</w:t>
-      </w:r>
-      <w:proofErr w:type="spellEnd"/>
-    </w:p>
-    <w:p>
-      <w:proofErr w:type="spellStart"/>
-      <w:r>
-        <w:t>KopierRediger</w:t>
-      </w:r>
-      <w:proofErr w:type="spellEnd"/>
-    </w:p>
-    <w:p>
-      <w:proofErr w:type="spellStart"/>
-      <w:r>
-        <w:t>git</w:t>
-      </w:r>
-      <w:proofErr w:type="spellEnd"/>
-      <w:r>
-        <w:t xml:space="preserve"> </w:t>
-      </w:r>
-      <w:proofErr w:type="spellStart"/>
-      <w:proofErr w:type="gramStart"/>
-      <w:r>
-        <w:t>add</w:t>
-      </w:r>
-      <w:proofErr w:type="spellEnd"/>
-      <w:r>
-        <w:t xml:space="preserve"> .</w:t>
-      </w:r>
-      <w:proofErr w:type="gramEnd"/>
-    </w:p>
-    <w:p>
-      <w:proofErr w:type="spellStart"/>
-      <w:r>
-        <w:t>git</w:t>
-      </w:r>
-      <w:proofErr w:type="spellEnd"/>
-      <w:r>
-        <w:t xml:space="preserve"> </w:t>
-      </w:r>
-      <w:proofErr w:type="spellStart"/>
-      <w:r>
-        <w:t>commit</w:t>
-      </w:r>
-      <w:proofErr w:type="spellEnd"/>
-      <w:r>
-        <w:t xml:space="preserve"> -m "</w:t>
-      </w:r>
-      <w:proofErr w:type="spellStart"/>
-      <w:r>
-        <w:t>feat</w:t>
-      </w:r>
-      <w:proofErr w:type="spellEnd"/>
-      <w:r>
-        <w:t xml:space="preserve">(m7): </w:t>
-      </w:r>
-      <w:proofErr w:type="spellStart"/>
-      <w:r>
-        <w:t>core</w:t>
-      </w:r>
-      <w:proofErr w:type="spellEnd"/>
-      <w:r>
-        <w:t xml:space="preserve"> </w:t>
-      </w:r>
-      <w:proofErr w:type="spellStart"/>
-      <w:r>
-        <w:t>metrics</w:t>
-      </w:r>
-      <w:proofErr w:type="spellEnd"/>
-      <w:r>
-        <w:t xml:space="preserve"> (NP/IF/VI/</w:t>
-      </w:r>
-      <w:proofErr w:type="spellStart"/>
-      <w:proofErr w:type="gramStart"/>
-      <w:r>
-        <w:t>Pa:Hr</w:t>
-      </w:r>
-      <w:proofErr w:type="spellEnd"/>
-      <w:proofErr w:type="gramEnd"/>
-      <w:r>
-        <w:t>/</w:t>
-      </w:r>
-      <w:proofErr w:type="spellStart"/>
-      <w:r>
-        <w:t>WpB</w:t>
-      </w:r>
-      <w:proofErr w:type="spellEnd"/>
-      <w:r>
-        <w:t xml:space="preserve">) + CGS v1 + </w:t>
-      </w:r>
-      <w:proofErr w:type="spellStart"/>
-      <w:r>
-        <w:t>Api.analyze_session_json</w:t>
-      </w:r>
-      <w:proofErr w:type="spellEnd"/>
-      <w:r>
-        <w:t>"</w:t>
-      </w:r>
-    </w:p>
-    <w:p>
-      <w:proofErr w:type="spellStart"/>
-      <w:r>
-        <w:t>git</w:t>
-      </w:r>
-      <w:proofErr w:type="spellEnd"/>
-      <w:r>
-        <w:t xml:space="preserve"> </w:t>
-      </w:r>
-      <w:proofErr w:type="spellStart"/>
-      <w:r>
-        <w:t>commit</w:t>
-      </w:r>
-      <w:proofErr w:type="spellEnd"/>
-      <w:r>
-        <w:t xml:space="preserve"> -m "</w:t>
-      </w:r>
-      <w:proofErr w:type="spellStart"/>
-      <w:r>
-        <w:t>feat</w:t>
-      </w:r>
-      <w:proofErr w:type="spellEnd"/>
-      <w:r>
-        <w:t xml:space="preserve">(cli): </w:t>
-      </w:r>
-      <w:proofErr w:type="spellStart"/>
-      <w:r>
-        <w:t>session</w:t>
-      </w:r>
-      <w:proofErr w:type="spellEnd"/>
-      <w:r>
-        <w:t xml:space="preserve"> </w:t>
-      </w:r>
-      <w:proofErr w:type="spellStart"/>
-      <w:r>
-        <w:t>subcommand</w:t>
-      </w:r>
-      <w:proofErr w:type="spellEnd"/>
-      <w:r>
-        <w:t xml:space="preserve"> </w:t>
-      </w:r>
-      <w:proofErr w:type="spellStart"/>
-      <w:r>
-        <w:t>with</w:t>
-      </w:r>
-      <w:proofErr w:type="spellEnd"/>
-      <w:r>
-        <w:t xml:space="preserve"> batch/trend/auto-</w:t>
-      </w:r>
-      <w:proofErr w:type="spellStart"/>
-      <w:r>
-        <w:t>ftp</w:t>
-      </w:r>
-      <w:proofErr w:type="spellEnd"/>
-      <w:r>
-        <w:t xml:space="preserve">/format/dry-run + </w:t>
-      </w:r>
-      <w:proofErr w:type="spellStart"/>
-      <w:r>
-        <w:t>efficiency</w:t>
-      </w:r>
-      <w:proofErr w:type="spellEnd"/>
-      <w:r>
-        <w:t xml:space="preserve"> </w:t>
-      </w:r>
-      <w:proofErr w:type="spellStart"/>
-      <w:r>
-        <w:t>retained</w:t>
-      </w:r>
-      <w:proofErr w:type="spellEnd"/>
-      <w:r>
-        <w:t>"</w:t>
-      </w:r>
-    </w:p>
-    <w:p>
-      <w:proofErr w:type="spellStart"/>
-      <w:r>
-        <w:t>git</w:t>
-      </w:r>
-      <w:proofErr w:type="spellEnd"/>
-      <w:r>
-        <w:t xml:space="preserve"> </w:t>
-      </w:r>
-      <w:proofErr w:type="spellStart"/>
-      <w:r>
-        <w:t>commit</w:t>
-      </w:r>
-      <w:proofErr w:type="spellEnd"/>
-      <w:r>
-        <w:t xml:space="preserve"> -m "test(m7): unit/</w:t>
-      </w:r>
-      <w:proofErr w:type="spellStart"/>
-      <w:r>
-        <w:t>golden</w:t>
-      </w:r>
-      <w:proofErr w:type="spellEnd"/>
-      <w:r>
-        <w:t>/</w:t>
-      </w:r>
-      <w:proofErr w:type="spellStart"/>
-      <w:r>
-        <w:t>edge</w:t>
-      </w:r>
-      <w:proofErr w:type="spellEnd"/>
-      <w:r>
-        <w:t xml:space="preserve"> </w:t>
-      </w:r>
-      <w:proofErr w:type="spellStart"/>
-      <w:r>
-        <w:t>coverage</w:t>
-      </w:r>
-      <w:proofErr w:type="spellEnd"/>
-      <w:r>
-        <w:t xml:space="preserve"> + </w:t>
-      </w:r>
-      <w:proofErr w:type="spellStart"/>
-      <w:r>
-        <w:t>basic</w:t>
-      </w:r>
-      <w:proofErr w:type="spellEnd"/>
-      <w:r>
-        <w:t xml:space="preserve"> </w:t>
-      </w:r>
-      <w:proofErr w:type="spellStart"/>
-      <w:r>
-        <w:t>perf</w:t>
-      </w:r>
-      <w:proofErr w:type="spellEnd"/>
-      <w:r>
-        <w:t xml:space="preserve"> </w:t>
-      </w:r>
-      <w:proofErr w:type="spellStart"/>
-      <w:r>
-        <w:t>guard</w:t>
-      </w:r>
-      <w:proofErr w:type="spellEnd"/>
-      <w:r>
-        <w:t>"</w:t>
-      </w:r>
-    </w:p>
-    <w:p>
-      <w:proofErr w:type="spellStart"/>
-      <w:r>
-        <w:t>git</w:t>
-      </w:r>
-      <w:proofErr w:type="spellEnd"/>
-      <w:r>
-        <w:t xml:space="preserve"> </w:t>
-      </w:r>
-      <w:proofErr w:type="spellStart"/>
-      <w:r>
-        <w:t>commit</w:t>
-      </w:r>
-      <w:proofErr w:type="spellEnd"/>
-      <w:r>
-        <w:t xml:space="preserve"> -m "</w:t>
-      </w:r>
-      <w:proofErr w:type="spellStart"/>
-      <w:r>
-        <w:t>docs</w:t>
-      </w:r>
-      <w:proofErr w:type="spellEnd"/>
-      <w:r>
-        <w:t xml:space="preserve">(m7): CGS_v1, </w:t>
-      </w:r>
-      <w:proofErr w:type="spellStart"/>
-      <w:r>
-        <w:t>cli_usage</w:t>
-      </w:r>
-      <w:proofErr w:type="spellEnd"/>
-      <w:r>
-        <w:t xml:space="preserve">, </w:t>
-      </w:r>
-      <w:proofErr w:type="spellStart"/>
-      <w:r>
-        <w:t>strava_publish</w:t>
-      </w:r>
-      <w:proofErr w:type="spellEnd"/>
-      <w:r>
-        <w:t>"</w:t>
-      </w:r>
-    </w:p>
-    <w:p>
-      <w:proofErr w:type="spellStart"/>
-      <w:r>
-        <w:t>git</w:t>
-      </w:r>
-      <w:proofErr w:type="spellEnd"/>
-      <w:r>
-        <w:t xml:space="preserve"> push </w:t>
-      </w:r>
-      <w:proofErr w:type="spellStart"/>
-      <w:r>
-        <w:t>origin</w:t>
-      </w:r>
-      <w:proofErr w:type="spellEnd"/>
-      <w:r>
-        <w:t xml:space="preserve"> </w:t>
-      </w:r>
-      <w:proofErr w:type="spellStart"/>
-      <w:r>
-        <w:t>feature</w:t>
-      </w:r>
-      <w:proofErr w:type="spellEnd"/>
-      <w:r>
-        <w:t>/m7-analysis</w:t>
-      </w:r>
-    </w:p>
-    <w:p>
-      <w:r>
-        <w:t xml:space="preserve"># Opprett PR mot </w:t>
-      </w:r>
-      <w:proofErr w:type="spellStart"/>
-      <w:r>
-        <w:t>main</w:t>
-      </w:r>
-      <w:proofErr w:type="spellEnd"/>
-    </w:p>
-    <w:p>
-      <w:r>
-        <w:pict w14:anchorId="396FEAAA">
-          <v:rect id="_x0000_i1045" style="width:0;height:1.5pt" o:hralign="center" o:hrstd="t" o:hr="t" fillcolor="#a0a0a0" stroked="f"/>
-        </w:pict>
-      </w:r>
-    </w:p>
-    <w:p>
-      <w:pPr>
-        <w:rPr>
-          <w:b/>
-          <w:bCs/>
-        </w:rPr>
-      </w:pPr>
-      <w:r>
-        <w:rPr>
-          <w:b/>
-          <w:bCs/>
-        </w:rPr>
-        <w:t>Mini</w:t>
-      </w:r>
-      <w:r>
-        <w:rPr>
-          <w:b/>
-          <w:bCs/>
-        </w:rPr>
-        <w:noBreakHyphen/>
-        <w:t>referat (</w:t>
-      </w:r>
-      <w:proofErr w:type="spellStart"/>
-      <w:r>
-        <w:rPr>
-          <w:b/>
-          <w:bCs/>
-        </w:rPr>
-        <w:t>kopiér</w:t>
-      </w:r>
-      <w:proofErr w:type="spellEnd"/>
-      <w:r>
-        <w:rPr>
-          <w:b/>
-          <w:bCs/>
-        </w:rPr>
-        <w:t xml:space="preserve"> til ny </w:t>
-      </w:r>
-      <w:proofErr w:type="gramStart"/>
-      <w:r>
-        <w:rPr>
-          <w:b/>
-          <w:bCs/>
-        </w:rPr>
-        <w:t>chat</w:t>
-      </w:r>
-      <w:proofErr w:type="gramEnd"/>
-      <w:r>
-        <w:rPr>
-          <w:b/>
-          <w:bCs/>
-        </w:rPr>
-        <w:t>)</w:t>
-      </w:r>
-    </w:p>
-    <w:p>
-      <w:pPr>
-        <w:numPr>
-          <w:ilvl w:val="0"/>
-          <w:numId w:val="13"/>
-        </w:numPr>
-      </w:pPr>
-      <w:r>
-        <w:t>Rust</w:t>
-      </w:r>
-      <w:r>
-        <w:noBreakHyphen/>
-        <w:t xml:space="preserve">kjerne bygget (pyo3 0.22.x) og installert med maturin </w:t>
-      </w:r>
-      <w:proofErr w:type="spellStart"/>
-      <w:r>
-        <w:t>develop</w:t>
-      </w:r>
-      <w:proofErr w:type="spellEnd"/>
-      <w:r>
-        <w:t xml:space="preserve">. API tilgjengelig via </w:t>
-      </w:r>
-      <w:proofErr w:type="spellStart"/>
-      <w:r>
-        <w:t>cyclegraph_</w:t>
-      </w:r>
-      <w:proofErr w:type="gramStart"/>
-      <w:r>
-        <w:t>core.Api</w:t>
-      </w:r>
-      <w:proofErr w:type="spellEnd"/>
-      <w:proofErr w:type="gramEnd"/>
-      <w:r>
-        <w:t>.</w:t>
-      </w:r>
-    </w:p>
-    <w:p>
-      <w:pPr>
-        <w:numPr>
-          <w:ilvl w:val="0"/>
-          <w:numId w:val="13"/>
-        </w:numPr>
-      </w:pPr>
-      <w:proofErr w:type="gramStart"/>
-      <w:r>
-        <w:t>Implementert</w:t>
-      </w:r>
-      <w:proofErr w:type="gramEnd"/>
-      <w:r>
-        <w:t xml:space="preserve">: NP, IF, VI, </w:t>
-      </w:r>
-      <w:proofErr w:type="spellStart"/>
-      <w:proofErr w:type="gramStart"/>
-      <w:r>
-        <w:t>Pa:Hr</w:t>
-      </w:r>
-      <w:proofErr w:type="spellEnd"/>
-      <w:proofErr w:type="gramEnd"/>
-      <w:r>
-        <w:t xml:space="preserve">, W/beat; CGS v1 (intensitet/varighet/kvalitet); </w:t>
-      </w:r>
-      <w:proofErr w:type="spellStart"/>
-      <w:r>
-        <w:t>badges</w:t>
-      </w:r>
-      <w:proofErr w:type="spellEnd"/>
-      <w:r>
-        <w:t xml:space="preserve">: Iron </w:t>
-      </w:r>
-      <w:proofErr w:type="spellStart"/>
-      <w:r>
-        <w:t>Lungs</w:t>
-      </w:r>
-      <w:proofErr w:type="spellEnd"/>
-      <w:r>
-        <w:t>, Metronome.</w:t>
-      </w:r>
-    </w:p>
-    <w:p>
-      <w:pPr>
-        <w:numPr>
-          <w:ilvl w:val="0"/>
-          <w:numId w:val="13"/>
-        </w:numPr>
-      </w:pPr>
-      <w:r>
-        <w:t xml:space="preserve">CLI (cli/analyze.py) har to </w:t>
-      </w:r>
-      <w:proofErr w:type="spellStart"/>
-      <w:r>
-        <w:t>subcommands</w:t>
-      </w:r>
-      <w:proofErr w:type="spellEnd"/>
-      <w:r>
-        <w:t>:</w:t>
-      </w:r>
-    </w:p>
-    <w:p>
-      <w:pPr>
-        <w:numPr>
-          <w:ilvl w:val="1"/>
-          <w:numId w:val="13"/>
-        </w:numPr>
-      </w:pPr>
-      <w:proofErr w:type="spellStart"/>
-      <w:r>
-        <w:t>efficiency</w:t>
-      </w:r>
-      <w:proofErr w:type="spellEnd"/>
-      <w:r>
-        <w:t xml:space="preserve"> (watt/puls + SHACL) – </w:t>
-      </w:r>
-      <w:proofErr w:type="spellStart"/>
-      <w:r>
-        <w:rPr>
-          <w:b/>
-          <w:bCs/>
-        </w:rPr>
-        <w:t>fixet</w:t>
-      </w:r>
-      <w:proofErr w:type="spellEnd"/>
-      <w:r>
-        <w:rPr>
-          <w:b/>
-          <w:bCs/>
-        </w:rPr>
-        <w:t xml:space="preserve"> CSV</w:t>
-      </w:r>
-      <w:r>
-        <w:rPr>
-          <w:b/>
-          <w:bCs/>
-        </w:rPr>
-        <w:noBreakHyphen/>
-        <w:t>parser</w:t>
-      </w:r>
-      <w:r>
-        <w:t>.</w:t>
-      </w:r>
-    </w:p>
-    <w:p>
-      <w:pPr>
-        <w:numPr>
-          <w:ilvl w:val="1"/>
-          <w:numId w:val="13"/>
-        </w:numPr>
-      </w:pPr>
-      <w:proofErr w:type="spellStart"/>
-      <w:r>
-        <w:lastRenderedPageBreak/>
-        <w:t>session</w:t>
-      </w:r>
-      <w:proofErr w:type="spellEnd"/>
-      <w:r>
-        <w:t xml:space="preserve"> (M7): batch, minitrend (i CLI), auto</w:t>
-      </w:r>
-      <w:r>
-        <w:noBreakHyphen/>
-        <w:t>FTP (20min*0.95), JSON/CSV, dry</w:t>
-      </w:r>
-      <w:r>
-        <w:noBreakHyphen/>
-        <w:t xml:space="preserve">run; </w:t>
-      </w:r>
-      <w:proofErr w:type="spellStart"/>
-      <w:r>
-        <w:t>Strava</w:t>
-      </w:r>
-      <w:proofErr w:type="spellEnd"/>
-      <w:r>
-        <w:t xml:space="preserve"> = </w:t>
-      </w:r>
-      <w:proofErr w:type="spellStart"/>
-      <w:r>
-        <w:t>stub</w:t>
-      </w:r>
-      <w:proofErr w:type="spellEnd"/>
-      <w:r>
-        <w:t>.</w:t>
-      </w:r>
-    </w:p>
-    <w:p>
-      <w:pPr>
-        <w:numPr>
-          <w:ilvl w:val="0"/>
-          <w:numId w:val="13"/>
-        </w:numPr>
-      </w:pPr>
-      <w:r>
-        <w:t xml:space="preserve">Gjenstår for M7: </w:t>
-      </w:r>
-      <w:proofErr w:type="spellStart"/>
-      <w:r>
-        <w:t>WpB</w:t>
-      </w:r>
-      <w:proofErr w:type="spellEnd"/>
-      <w:r>
-        <w:noBreakHyphen/>
-        <w:t>baseline 28d (+ Big Engine), enkle tester (unit/</w:t>
-      </w:r>
-      <w:proofErr w:type="spellStart"/>
-      <w:r>
-        <w:t>golden</w:t>
-      </w:r>
-      <w:proofErr w:type="spellEnd"/>
-      <w:r>
-        <w:t>/</w:t>
-      </w:r>
-      <w:proofErr w:type="spellStart"/>
-      <w:r>
-        <w:t>edge</w:t>
-      </w:r>
-      <w:proofErr w:type="spellEnd"/>
-      <w:r>
-        <w:t xml:space="preserve">), </w:t>
-      </w:r>
-      <w:proofErr w:type="spellStart"/>
-      <w:r>
-        <w:t>docs</w:t>
-      </w:r>
-      <w:proofErr w:type="spellEnd"/>
-      <w:r>
-        <w:t xml:space="preserve">, </w:t>
-      </w:r>
-      <w:proofErr w:type="spellStart"/>
-      <w:r>
-        <w:t>commits</w:t>
-      </w:r>
-      <w:proofErr w:type="spellEnd"/>
-      <w:r>
-        <w:t>/PR.</w:t>
-      </w:r>
-    </w:p>
-    <w:p>
-      <w:r>
-        <w:t xml:space="preserve">Hvis du vil, kan jeg i neste </w:t>
-      </w:r>
-      <w:proofErr w:type="gramStart"/>
-      <w:r>
-        <w:t>chat</w:t>
-      </w:r>
-      <w:proofErr w:type="gramEnd"/>
-      <w:r>
-        <w:t xml:space="preserve"> levere:</w:t>
-      </w:r>
-    </w:p>
-    <w:p>
-      <w:pPr>
-        <w:numPr>
-          <w:ilvl w:val="0"/>
-          <w:numId w:val="14"/>
-        </w:numPr>
-      </w:pPr>
-      <w:r>
-        <w:t>ferdig baseline_history.py hjelpe</w:t>
-      </w:r>
-      <w:r>
-        <w:softHyphen/>
-        <w:t xml:space="preserve">modul + endring i </w:t>
-      </w:r>
-      <w:proofErr w:type="spellStart"/>
-      <w:r>
-        <w:t>session</w:t>
-      </w:r>
-      <w:proofErr w:type="spellEnd"/>
-      <w:r>
-        <w:t xml:space="preserve"> som finner 28d baseline og aktiverer “Big Engine”.</w:t>
-      </w:r>
-    </w:p>
-    <w:p>
-      <w:pPr>
-        <w:numPr>
-          <w:ilvl w:val="0"/>
-          <w:numId w:val="14"/>
-        </w:numPr>
-      </w:pPr>
-      <w:r>
-        <w:t xml:space="preserve">en liten tests_golden.ps1 som kjører 3 </w:t>
-      </w:r>
-      <w:proofErr w:type="spellStart"/>
-      <w:r>
-        <w:t>CSV’er</w:t>
-      </w:r>
-      <w:proofErr w:type="spellEnd"/>
-      <w:r>
-        <w:t xml:space="preserve"> og sjekker forventninger.</w:t>
-      </w:r>
-    </w:p>
-    <w:p>
-      <w:r>
-        <w:t xml:space="preserve">Spør </w:t>
-      </w:r>
-      <w:proofErr w:type="spellStart"/>
-      <w:r>
-        <w:t>ChatGPT</w:t>
-      </w:r>
-      <w:proofErr w:type="spellEnd"/>
+        <w:t xml:space="preserve"> --format </w:t>
+      </w:r>
+      <w:proofErr w:type="spellStart"/>
+      <w:r>
+        <w:t>json</w:t>
+      </w:r>
+      <w:proofErr w:type="spellEnd"/>
+      <w:r>
+        <w:t xml:space="preserve"> --lang n</w:t>
+      </w:r>
     </w:p>
     <w:p/>
     <w:sectPr>
@@ -8603,6 +8182,155 @@
     </w:lvl>
   </w:abstractNum>
   <w:abstractNum w:abstractNumId="4" w15:restartNumberingAfterBreak="0">
+    <w:nsid w:val="0CEB3A22"/>
+    <w:multiLevelType w:val="multilevel"/>
+    <w:tmpl w:val="DDD01ACA"/>
+    <w:lvl w:ilvl="0">
+      <w:start w:val="1"/>
+      <w:numFmt w:val="bullet"/>
+      <w:lvlText w:val=""/>
+      <w:lvlJc w:val="left"/>
+      <w:pPr>
+        <w:tabs>
+          <w:tab w:val="num" w:pos="720"/>
+        </w:tabs>
+        <w:ind w:left="720" w:hanging="360"/>
+      </w:pPr>
+      <w:rPr>
+        <w:rFonts w:ascii="Symbol" w:hAnsi="Symbol" w:hint="default"/>
+        <w:sz w:val="20"/>
+      </w:rPr>
+    </w:lvl>
+    <w:lvl w:ilvl="1">
+      <w:start w:val="1"/>
+      <w:numFmt w:val="bullet"/>
+      <w:lvlText w:val="o"/>
+      <w:lvlJc w:val="left"/>
+      <w:pPr>
+        <w:tabs>
+          <w:tab w:val="num" w:pos="1440"/>
+        </w:tabs>
+        <w:ind w:left="1440" w:hanging="360"/>
+      </w:pPr>
+      <w:rPr>
+        <w:rFonts w:ascii="Courier New" w:hAnsi="Courier New" w:hint="default"/>
+        <w:sz w:val="20"/>
+      </w:rPr>
+    </w:lvl>
+    <w:lvl w:ilvl="2" w:tentative="1">
+      <w:start w:val="1"/>
+      <w:numFmt w:val="bullet"/>
+      <w:lvlText w:val=""/>
+      <w:lvlJc w:val="left"/>
+      <w:pPr>
+        <w:tabs>
+          <w:tab w:val="num" w:pos="2160"/>
+        </w:tabs>
+        <w:ind w:left="2160" w:hanging="360"/>
+      </w:pPr>
+      <w:rPr>
+        <w:rFonts w:ascii="Wingdings" w:hAnsi="Wingdings" w:hint="default"/>
+        <w:sz w:val="20"/>
+      </w:rPr>
+    </w:lvl>
+    <w:lvl w:ilvl="3" w:tentative="1">
+      <w:start w:val="1"/>
+      <w:numFmt w:val="bullet"/>
+      <w:lvlText w:val=""/>
+      <w:lvlJc w:val="left"/>
+      <w:pPr>
+        <w:tabs>
+          <w:tab w:val="num" w:pos="2880"/>
+        </w:tabs>
+        <w:ind w:left="2880" w:hanging="360"/>
+      </w:pPr>
+      <w:rPr>
+        <w:rFonts w:ascii="Wingdings" w:hAnsi="Wingdings" w:hint="default"/>
+        <w:sz w:val="20"/>
+      </w:rPr>
+    </w:lvl>
+    <w:lvl w:ilvl="4" w:tentative="1">
+      <w:start w:val="1"/>
+      <w:numFmt w:val="bullet"/>
+      <w:lvlText w:val=""/>
+      <w:lvlJc w:val="left"/>
+      <w:pPr>
+        <w:tabs>
+          <w:tab w:val="num" w:pos="3600"/>
+        </w:tabs>
+        <w:ind w:left="3600" w:hanging="360"/>
+      </w:pPr>
+      <w:rPr>
+        <w:rFonts w:ascii="Wingdings" w:hAnsi="Wingdings" w:hint="default"/>
+        <w:sz w:val="20"/>
+      </w:rPr>
+    </w:lvl>
+    <w:lvl w:ilvl="5" w:tentative="1">
+      <w:start w:val="1"/>
+      <w:numFmt w:val="bullet"/>
+      <w:lvlText w:val=""/>
+      <w:lvlJc w:val="left"/>
+      <w:pPr>
+        <w:tabs>
+          <w:tab w:val="num" w:pos="4320"/>
+        </w:tabs>
+        <w:ind w:left="4320" w:hanging="360"/>
+      </w:pPr>
+      <w:rPr>
+        <w:rFonts w:ascii="Wingdings" w:hAnsi="Wingdings" w:hint="default"/>
+        <w:sz w:val="20"/>
+      </w:rPr>
+    </w:lvl>
+    <w:lvl w:ilvl="6" w:tentative="1">
+      <w:start w:val="1"/>
+      <w:numFmt w:val="bullet"/>
+      <w:lvlText w:val=""/>
+      <w:lvlJc w:val="left"/>
+      <w:pPr>
+        <w:tabs>
+          <w:tab w:val="num" w:pos="5040"/>
+        </w:tabs>
+        <w:ind w:left="5040" w:hanging="360"/>
+      </w:pPr>
+      <w:rPr>
+        <w:rFonts w:ascii="Wingdings" w:hAnsi="Wingdings" w:hint="default"/>
+        <w:sz w:val="20"/>
+      </w:rPr>
+    </w:lvl>
+    <w:lvl w:ilvl="7" w:tentative="1">
+      <w:start w:val="1"/>
+      <w:numFmt w:val="bullet"/>
+      <w:lvlText w:val=""/>
+      <w:lvlJc w:val="left"/>
+      <w:pPr>
+        <w:tabs>
+          <w:tab w:val="num" w:pos="5760"/>
+        </w:tabs>
+        <w:ind w:left="5760" w:hanging="360"/>
+      </w:pPr>
+      <w:rPr>
+        <w:rFonts w:ascii="Wingdings" w:hAnsi="Wingdings" w:hint="default"/>
+        <w:sz w:val="20"/>
+      </w:rPr>
+    </w:lvl>
+    <w:lvl w:ilvl="8" w:tentative="1">
+      <w:start w:val="1"/>
+      <w:numFmt w:val="bullet"/>
+      <w:lvlText w:val=""/>
+      <w:lvlJc w:val="left"/>
+      <w:pPr>
+        <w:tabs>
+          <w:tab w:val="num" w:pos="6480"/>
+        </w:tabs>
+        <w:ind w:left="6480" w:hanging="360"/>
+      </w:pPr>
+      <w:rPr>
+        <w:rFonts w:ascii="Wingdings" w:hAnsi="Wingdings" w:hint="default"/>
+        <w:sz w:val="20"/>
+      </w:rPr>
+    </w:lvl>
+  </w:abstractNum>
+  <w:abstractNum w:abstractNumId="5" w15:restartNumberingAfterBreak="0">
     <w:nsid w:val="14901DDD"/>
     <w:multiLevelType w:val="multilevel"/>
     <w:tmpl w:val="A17A2C32"/>
@@ -8751,7 +8479,7 @@
       </w:rPr>
     </w:lvl>
   </w:abstractNum>
-  <w:abstractNum w:abstractNumId="5" w15:restartNumberingAfterBreak="0">
+  <w:abstractNum w:abstractNumId="6" w15:restartNumberingAfterBreak="0">
     <w:nsid w:val="2B5A447E"/>
     <w:multiLevelType w:val="multilevel"/>
     <w:tmpl w:val="A080C1B2"/>
@@ -8900,7 +8628,7 @@
       </w:rPr>
     </w:lvl>
   </w:abstractNum>
-  <w:abstractNum w:abstractNumId="6" w15:restartNumberingAfterBreak="0">
+  <w:abstractNum w:abstractNumId="7" w15:restartNumberingAfterBreak="0">
     <w:nsid w:val="2BD37A03"/>
     <w:multiLevelType w:val="multilevel"/>
     <w:tmpl w:val="52B45054"/>
@@ -9017,7 +8745,156 @@
       </w:pPr>
     </w:lvl>
   </w:abstractNum>
-  <w:abstractNum w:abstractNumId="7" w15:restartNumberingAfterBreak="0">
+  <w:abstractNum w:abstractNumId="8" w15:restartNumberingAfterBreak="0">
+    <w:nsid w:val="30CE797C"/>
+    <w:multiLevelType w:val="multilevel"/>
+    <w:tmpl w:val="988CD844"/>
+    <w:lvl w:ilvl="0">
+      <w:start w:val="1"/>
+      <w:numFmt w:val="bullet"/>
+      <w:lvlText w:val=""/>
+      <w:lvlJc w:val="left"/>
+      <w:pPr>
+        <w:tabs>
+          <w:tab w:val="num" w:pos="720"/>
+        </w:tabs>
+        <w:ind w:left="720" w:hanging="360"/>
+      </w:pPr>
+      <w:rPr>
+        <w:rFonts w:ascii="Symbol" w:hAnsi="Symbol" w:hint="default"/>
+        <w:sz w:val="20"/>
+      </w:rPr>
+    </w:lvl>
+    <w:lvl w:ilvl="1" w:tentative="1">
+      <w:start w:val="1"/>
+      <w:numFmt w:val="bullet"/>
+      <w:lvlText w:val="o"/>
+      <w:lvlJc w:val="left"/>
+      <w:pPr>
+        <w:tabs>
+          <w:tab w:val="num" w:pos="1440"/>
+        </w:tabs>
+        <w:ind w:left="1440" w:hanging="360"/>
+      </w:pPr>
+      <w:rPr>
+        <w:rFonts w:ascii="Courier New" w:hAnsi="Courier New" w:hint="default"/>
+        <w:sz w:val="20"/>
+      </w:rPr>
+    </w:lvl>
+    <w:lvl w:ilvl="2" w:tentative="1">
+      <w:start w:val="1"/>
+      <w:numFmt w:val="bullet"/>
+      <w:lvlText w:val=""/>
+      <w:lvlJc w:val="left"/>
+      <w:pPr>
+        <w:tabs>
+          <w:tab w:val="num" w:pos="2160"/>
+        </w:tabs>
+        <w:ind w:left="2160" w:hanging="360"/>
+      </w:pPr>
+      <w:rPr>
+        <w:rFonts w:ascii="Wingdings" w:hAnsi="Wingdings" w:hint="default"/>
+        <w:sz w:val="20"/>
+      </w:rPr>
+    </w:lvl>
+    <w:lvl w:ilvl="3" w:tentative="1">
+      <w:start w:val="1"/>
+      <w:numFmt w:val="bullet"/>
+      <w:lvlText w:val=""/>
+      <w:lvlJc w:val="left"/>
+      <w:pPr>
+        <w:tabs>
+          <w:tab w:val="num" w:pos="2880"/>
+        </w:tabs>
+        <w:ind w:left="2880" w:hanging="360"/>
+      </w:pPr>
+      <w:rPr>
+        <w:rFonts w:ascii="Wingdings" w:hAnsi="Wingdings" w:hint="default"/>
+        <w:sz w:val="20"/>
+      </w:rPr>
+    </w:lvl>
+    <w:lvl w:ilvl="4" w:tentative="1">
+      <w:start w:val="1"/>
+      <w:numFmt w:val="bullet"/>
+      <w:lvlText w:val=""/>
+      <w:lvlJc w:val="left"/>
+      <w:pPr>
+        <w:tabs>
+          <w:tab w:val="num" w:pos="3600"/>
+        </w:tabs>
+        <w:ind w:left="3600" w:hanging="360"/>
+      </w:pPr>
+      <w:rPr>
+        <w:rFonts w:ascii="Wingdings" w:hAnsi="Wingdings" w:hint="default"/>
+        <w:sz w:val="20"/>
+      </w:rPr>
+    </w:lvl>
+    <w:lvl w:ilvl="5" w:tentative="1">
+      <w:start w:val="1"/>
+      <w:numFmt w:val="bullet"/>
+      <w:lvlText w:val=""/>
+      <w:lvlJc w:val="left"/>
+      <w:pPr>
+        <w:tabs>
+          <w:tab w:val="num" w:pos="4320"/>
+        </w:tabs>
+        <w:ind w:left="4320" w:hanging="360"/>
+      </w:pPr>
+      <w:rPr>
+        <w:rFonts w:ascii="Wingdings" w:hAnsi="Wingdings" w:hint="default"/>
+        <w:sz w:val="20"/>
+      </w:rPr>
+    </w:lvl>
+    <w:lvl w:ilvl="6" w:tentative="1">
+      <w:start w:val="1"/>
+      <w:numFmt w:val="bullet"/>
+      <w:lvlText w:val=""/>
+      <w:lvlJc w:val="left"/>
+      <w:pPr>
+        <w:tabs>
+          <w:tab w:val="num" w:pos="5040"/>
+        </w:tabs>
+        <w:ind w:left="5040" w:hanging="360"/>
+      </w:pPr>
+      <w:rPr>
+        <w:rFonts w:ascii="Wingdings" w:hAnsi="Wingdings" w:hint="default"/>
+        <w:sz w:val="20"/>
+      </w:rPr>
+    </w:lvl>
+    <w:lvl w:ilvl="7" w:tentative="1">
+      <w:start w:val="1"/>
+      <w:numFmt w:val="bullet"/>
+      <w:lvlText w:val=""/>
+      <w:lvlJc w:val="left"/>
+      <w:pPr>
+        <w:tabs>
+          <w:tab w:val="num" w:pos="5760"/>
+        </w:tabs>
+        <w:ind w:left="5760" w:hanging="360"/>
+      </w:pPr>
+      <w:rPr>
+        <w:rFonts w:ascii="Wingdings" w:hAnsi="Wingdings" w:hint="default"/>
+        <w:sz w:val="20"/>
+      </w:rPr>
+    </w:lvl>
+    <w:lvl w:ilvl="8" w:tentative="1">
+      <w:start w:val="1"/>
+      <w:numFmt w:val="bullet"/>
+      <w:lvlText w:val=""/>
+      <w:lvlJc w:val="left"/>
+      <w:pPr>
+        <w:tabs>
+          <w:tab w:val="num" w:pos="6480"/>
+        </w:tabs>
+        <w:ind w:left="6480" w:hanging="360"/>
+      </w:pPr>
+      <w:rPr>
+        <w:rFonts w:ascii="Wingdings" w:hAnsi="Wingdings" w:hint="default"/>
+        <w:sz w:val="20"/>
+      </w:rPr>
+    </w:lvl>
+  </w:abstractNum>
+  <w:abstractNum w:abstractNumId="9" w15:restartNumberingAfterBreak="0">
     <w:nsid w:val="3B363E0F"/>
     <w:multiLevelType w:val="multilevel"/>
     <w:tmpl w:val="FC9EF4CE"/>
@@ -9166,7 +9043,124 @@
       </w:rPr>
     </w:lvl>
   </w:abstractNum>
-  <w:abstractNum w:abstractNumId="8" w15:restartNumberingAfterBreak="0">
+  <w:abstractNum w:abstractNumId="10" w15:restartNumberingAfterBreak="0">
+    <w:nsid w:val="40AD747D"/>
+    <w:multiLevelType w:val="multilevel"/>
+    <w:tmpl w:val="459E45E4"/>
+    <w:lvl w:ilvl="0">
+      <w:start w:val="1"/>
+      <w:numFmt w:val="decimal"/>
+      <w:lvlText w:val="%1."/>
+      <w:lvlJc w:val="left"/>
+      <w:pPr>
+        <w:tabs>
+          <w:tab w:val="num" w:pos="720"/>
+        </w:tabs>
+        <w:ind w:left="720" w:hanging="360"/>
+      </w:pPr>
+    </w:lvl>
+    <w:lvl w:ilvl="1">
+      <w:start w:val="1"/>
+      <w:numFmt w:val="bullet"/>
+      <w:lvlText w:val="o"/>
+      <w:lvlJc w:val="left"/>
+      <w:pPr>
+        <w:tabs>
+          <w:tab w:val="num" w:pos="1440"/>
+        </w:tabs>
+        <w:ind w:left="1440" w:hanging="360"/>
+      </w:pPr>
+      <w:rPr>
+        <w:rFonts w:ascii="Courier New" w:hAnsi="Courier New" w:hint="default"/>
+        <w:sz w:val="20"/>
+      </w:rPr>
+    </w:lvl>
+    <w:lvl w:ilvl="2" w:tentative="1">
+      <w:start w:val="1"/>
+      <w:numFmt w:val="decimal"/>
+      <w:lvlText w:val="%3."/>
+      <w:lvlJc w:val="left"/>
+      <w:pPr>
+        <w:tabs>
+          <w:tab w:val="num" w:pos="2160"/>
+        </w:tabs>
+        <w:ind w:left="2160" w:hanging="360"/>
+      </w:pPr>
+    </w:lvl>
+    <w:lvl w:ilvl="3" w:tentative="1">
+      <w:start w:val="1"/>
+      <w:numFmt w:val="decimal"/>
+      <w:lvlText w:val="%4."/>
+      <w:lvlJc w:val="left"/>
+      <w:pPr>
+        <w:tabs>
+          <w:tab w:val="num" w:pos="2880"/>
+        </w:tabs>
+        <w:ind w:left="2880" w:hanging="360"/>
+      </w:pPr>
+    </w:lvl>
+    <w:lvl w:ilvl="4" w:tentative="1">
+      <w:start w:val="1"/>
+      <w:numFmt w:val="decimal"/>
+      <w:lvlText w:val="%5."/>
+      <w:lvlJc w:val="left"/>
+      <w:pPr>
+        <w:tabs>
+          <w:tab w:val="num" w:pos="3600"/>
+        </w:tabs>
+        <w:ind w:left="3600" w:hanging="360"/>
+      </w:pPr>
+    </w:lvl>
+    <w:lvl w:ilvl="5" w:tentative="1">
+      <w:start w:val="1"/>
+      <w:numFmt w:val="decimal"/>
+      <w:lvlText w:val="%6."/>
+      <w:lvlJc w:val="left"/>
+      <w:pPr>
+        <w:tabs>
+          <w:tab w:val="num" w:pos="4320"/>
+        </w:tabs>
+        <w:ind w:left="4320" w:hanging="360"/>
+      </w:pPr>
+    </w:lvl>
+    <w:lvl w:ilvl="6" w:tentative="1">
+      <w:start w:val="1"/>
+      <w:numFmt w:val="decimal"/>
+      <w:lvlText w:val="%7."/>
+      <w:lvlJc w:val="left"/>
+      <w:pPr>
+        <w:tabs>
+          <w:tab w:val="num" w:pos="5040"/>
+        </w:tabs>
+        <w:ind w:left="5040" w:hanging="360"/>
+      </w:pPr>
+    </w:lvl>
+    <w:lvl w:ilvl="7" w:tentative="1">
+      <w:start w:val="1"/>
+      <w:numFmt w:val="decimal"/>
+      <w:lvlText w:val="%8."/>
+      <w:lvlJc w:val="left"/>
+      <w:pPr>
+        <w:tabs>
+          <w:tab w:val="num" w:pos="5760"/>
+        </w:tabs>
+        <w:ind w:left="5760" w:hanging="360"/>
+      </w:pPr>
+    </w:lvl>
+    <w:lvl w:ilvl="8" w:tentative="1">
+      <w:start w:val="1"/>
+      <w:numFmt w:val="decimal"/>
+      <w:lvlText w:val="%9."/>
+      <w:lvlJc w:val="left"/>
+      <w:pPr>
+        <w:tabs>
+          <w:tab w:val="num" w:pos="6480"/>
+        </w:tabs>
+        <w:ind w:left="6480" w:hanging="360"/>
+      </w:pPr>
+    </w:lvl>
+  </w:abstractNum>
+  <w:abstractNum w:abstractNumId="11" w15:restartNumberingAfterBreak="0">
     <w:nsid w:val="471F23A8"/>
     <w:multiLevelType w:val="multilevel"/>
     <w:tmpl w:val="52D4F950"/>
@@ -9315,7 +9309,7 @@
       </w:rPr>
     </w:lvl>
   </w:abstractNum>
-  <w:abstractNum w:abstractNumId="9" w15:restartNumberingAfterBreak="0">
+  <w:abstractNum w:abstractNumId="12" w15:restartNumberingAfterBreak="0">
     <w:nsid w:val="50A3479B"/>
     <w:multiLevelType w:val="multilevel"/>
     <w:tmpl w:val="AA6A45DA"/>
@@ -9464,7 +9458,7 @@
       </w:rPr>
     </w:lvl>
   </w:abstractNum>
-  <w:abstractNum w:abstractNumId="10" w15:restartNumberingAfterBreak="0">
+  <w:abstractNum w:abstractNumId="13" w15:restartNumberingAfterBreak="0">
     <w:nsid w:val="571165F9"/>
     <w:multiLevelType w:val="multilevel"/>
     <w:tmpl w:val="875668D6"/>
@@ -9581,7 +9575,156 @@
       </w:pPr>
     </w:lvl>
   </w:abstractNum>
-  <w:abstractNum w:abstractNumId="11" w15:restartNumberingAfterBreak="0">
+  <w:abstractNum w:abstractNumId="14" w15:restartNumberingAfterBreak="0">
+    <w:nsid w:val="586E48FB"/>
+    <w:multiLevelType w:val="multilevel"/>
+    <w:tmpl w:val="30C8DD56"/>
+    <w:lvl w:ilvl="0">
+      <w:start w:val="1"/>
+      <w:numFmt w:val="bullet"/>
+      <w:lvlText w:val=""/>
+      <w:lvlJc w:val="left"/>
+      <w:pPr>
+        <w:tabs>
+          <w:tab w:val="num" w:pos="720"/>
+        </w:tabs>
+        <w:ind w:left="720" w:hanging="360"/>
+      </w:pPr>
+      <w:rPr>
+        <w:rFonts w:ascii="Symbol" w:hAnsi="Symbol" w:hint="default"/>
+        <w:sz w:val="20"/>
+      </w:rPr>
+    </w:lvl>
+    <w:lvl w:ilvl="1" w:tentative="1">
+      <w:start w:val="1"/>
+      <w:numFmt w:val="bullet"/>
+      <w:lvlText w:val="o"/>
+      <w:lvlJc w:val="left"/>
+      <w:pPr>
+        <w:tabs>
+          <w:tab w:val="num" w:pos="1440"/>
+        </w:tabs>
+        <w:ind w:left="1440" w:hanging="360"/>
+      </w:pPr>
+      <w:rPr>
+        <w:rFonts w:ascii="Courier New" w:hAnsi="Courier New" w:hint="default"/>
+        <w:sz w:val="20"/>
+      </w:rPr>
+    </w:lvl>
+    <w:lvl w:ilvl="2" w:tentative="1">
+      <w:start w:val="1"/>
+      <w:numFmt w:val="bullet"/>
+      <w:lvlText w:val=""/>
+      <w:lvlJc w:val="left"/>
+      <w:pPr>
+        <w:tabs>
+          <w:tab w:val="num" w:pos="2160"/>
+        </w:tabs>
+        <w:ind w:left="2160" w:hanging="360"/>
+      </w:pPr>
+      <w:rPr>
+        <w:rFonts w:ascii="Wingdings" w:hAnsi="Wingdings" w:hint="default"/>
+        <w:sz w:val="20"/>
+      </w:rPr>
+    </w:lvl>
+    <w:lvl w:ilvl="3" w:tentative="1">
+      <w:start w:val="1"/>
+      <w:numFmt w:val="bullet"/>
+      <w:lvlText w:val=""/>
+      <w:lvlJc w:val="left"/>
+      <w:pPr>
+        <w:tabs>
+          <w:tab w:val="num" w:pos="2880"/>
+        </w:tabs>
+        <w:ind w:left="2880" w:hanging="360"/>
+      </w:pPr>
+      <w:rPr>
+        <w:rFonts w:ascii="Wingdings" w:hAnsi="Wingdings" w:hint="default"/>
+        <w:sz w:val="20"/>
+      </w:rPr>
+    </w:lvl>
+    <w:lvl w:ilvl="4" w:tentative="1">
+      <w:start w:val="1"/>
+      <w:numFmt w:val="bullet"/>
+      <w:lvlText w:val=""/>
+      <w:lvlJc w:val="left"/>
+      <w:pPr>
+        <w:tabs>
+          <w:tab w:val="num" w:pos="3600"/>
+        </w:tabs>
+        <w:ind w:left="3600" w:hanging="360"/>
+      </w:pPr>
+      <w:rPr>
+        <w:rFonts w:ascii="Wingdings" w:hAnsi="Wingdings" w:hint="default"/>
+        <w:sz w:val="20"/>
+      </w:rPr>
+    </w:lvl>
+    <w:lvl w:ilvl="5" w:tentative="1">
+      <w:start w:val="1"/>
+      <w:numFmt w:val="bullet"/>
+      <w:lvlText w:val=""/>
+      <w:lvlJc w:val="left"/>
+      <w:pPr>
+        <w:tabs>
+          <w:tab w:val="num" w:pos="4320"/>
+        </w:tabs>
+        <w:ind w:left="4320" w:hanging="360"/>
+      </w:pPr>
+      <w:rPr>
+        <w:rFonts w:ascii="Wingdings" w:hAnsi="Wingdings" w:hint="default"/>
+        <w:sz w:val="20"/>
+      </w:rPr>
+    </w:lvl>
+    <w:lvl w:ilvl="6" w:tentative="1">
+      <w:start w:val="1"/>
+      <w:numFmt w:val="bullet"/>
+      <w:lvlText w:val=""/>
+      <w:lvlJc w:val="left"/>
+      <w:pPr>
+        <w:tabs>
+          <w:tab w:val="num" w:pos="5040"/>
+        </w:tabs>
+        <w:ind w:left="5040" w:hanging="360"/>
+      </w:pPr>
+      <w:rPr>
+        <w:rFonts w:ascii="Wingdings" w:hAnsi="Wingdings" w:hint="default"/>
+        <w:sz w:val="20"/>
+      </w:rPr>
+    </w:lvl>
+    <w:lvl w:ilvl="7" w:tentative="1">
+      <w:start w:val="1"/>
+      <w:numFmt w:val="bullet"/>
+      <w:lvlText w:val=""/>
+      <w:lvlJc w:val="left"/>
+      <w:pPr>
+        <w:tabs>
+          <w:tab w:val="num" w:pos="5760"/>
+        </w:tabs>
+        <w:ind w:left="5760" w:hanging="360"/>
+      </w:pPr>
+      <w:rPr>
+        <w:rFonts w:ascii="Wingdings" w:hAnsi="Wingdings" w:hint="default"/>
+        <w:sz w:val="20"/>
+      </w:rPr>
+    </w:lvl>
+    <w:lvl w:ilvl="8" w:tentative="1">
+      <w:start w:val="1"/>
+      <w:numFmt w:val="bullet"/>
+      <w:lvlText w:val=""/>
+      <w:lvlJc w:val="left"/>
+      <w:pPr>
+        <w:tabs>
+          <w:tab w:val="num" w:pos="6480"/>
+        </w:tabs>
+        <w:ind w:left="6480" w:hanging="360"/>
+      </w:pPr>
+      <w:rPr>
+        <w:rFonts w:ascii="Wingdings" w:hAnsi="Wingdings" w:hint="default"/>
+        <w:sz w:val="20"/>
+      </w:rPr>
+    </w:lvl>
+  </w:abstractNum>
+  <w:abstractNum w:abstractNumId="15" w15:restartNumberingAfterBreak="0">
     <w:nsid w:val="59C10CD0"/>
     <w:multiLevelType w:val="multilevel"/>
     <w:tmpl w:val="69F65E1E"/>
@@ -9698,7 +9841,7 @@
       </w:pPr>
     </w:lvl>
   </w:abstractNum>
-  <w:abstractNum w:abstractNumId="12" w15:restartNumberingAfterBreak="0">
+  <w:abstractNum w:abstractNumId="16" w15:restartNumberingAfterBreak="0">
     <w:nsid w:val="5CEE5C9E"/>
     <w:multiLevelType w:val="multilevel"/>
     <w:tmpl w:val="C3681D20"/>
@@ -9815,7 +9958,156 @@
       </w:pPr>
     </w:lvl>
   </w:abstractNum>
-  <w:abstractNum w:abstractNumId="13" w15:restartNumberingAfterBreak="0">
+  <w:abstractNum w:abstractNumId="17" w15:restartNumberingAfterBreak="0">
+    <w:nsid w:val="634C260D"/>
+    <w:multiLevelType w:val="multilevel"/>
+    <w:tmpl w:val="DC5C30EE"/>
+    <w:lvl w:ilvl="0">
+      <w:start w:val="1"/>
+      <w:numFmt w:val="bullet"/>
+      <w:lvlText w:val=""/>
+      <w:lvlJc w:val="left"/>
+      <w:pPr>
+        <w:tabs>
+          <w:tab w:val="num" w:pos="720"/>
+        </w:tabs>
+        <w:ind w:left="720" w:hanging="360"/>
+      </w:pPr>
+      <w:rPr>
+        <w:rFonts w:ascii="Symbol" w:hAnsi="Symbol" w:hint="default"/>
+        <w:sz w:val="20"/>
+      </w:rPr>
+    </w:lvl>
+    <w:lvl w:ilvl="1" w:tentative="1">
+      <w:start w:val="1"/>
+      <w:numFmt w:val="bullet"/>
+      <w:lvlText w:val="o"/>
+      <w:lvlJc w:val="left"/>
+      <w:pPr>
+        <w:tabs>
+          <w:tab w:val="num" w:pos="1440"/>
+        </w:tabs>
+        <w:ind w:left="1440" w:hanging="360"/>
+      </w:pPr>
+      <w:rPr>
+        <w:rFonts w:ascii="Courier New" w:hAnsi="Courier New" w:hint="default"/>
+        <w:sz w:val="20"/>
+      </w:rPr>
+    </w:lvl>
+    <w:lvl w:ilvl="2" w:tentative="1">
+      <w:start w:val="1"/>
+      <w:numFmt w:val="bullet"/>
+      <w:lvlText w:val=""/>
+      <w:lvlJc w:val="left"/>
+      <w:pPr>
+        <w:tabs>
+          <w:tab w:val="num" w:pos="2160"/>
+        </w:tabs>
+        <w:ind w:left="2160" w:hanging="360"/>
+      </w:pPr>
+      <w:rPr>
+        <w:rFonts w:ascii="Wingdings" w:hAnsi="Wingdings" w:hint="default"/>
+        <w:sz w:val="20"/>
+      </w:rPr>
+    </w:lvl>
+    <w:lvl w:ilvl="3" w:tentative="1">
+      <w:start w:val="1"/>
+      <w:numFmt w:val="bullet"/>
+      <w:lvlText w:val=""/>
+      <w:lvlJc w:val="left"/>
+      <w:pPr>
+        <w:tabs>
+          <w:tab w:val="num" w:pos="2880"/>
+        </w:tabs>
+        <w:ind w:left="2880" w:hanging="360"/>
+      </w:pPr>
+      <w:rPr>
+        <w:rFonts w:ascii="Wingdings" w:hAnsi="Wingdings" w:hint="default"/>
+        <w:sz w:val="20"/>
+      </w:rPr>
+    </w:lvl>
+    <w:lvl w:ilvl="4" w:tentative="1">
+      <w:start w:val="1"/>
+      <w:numFmt w:val="bullet"/>
+      <w:lvlText w:val=""/>
+      <w:lvlJc w:val="left"/>
+      <w:pPr>
+        <w:tabs>
+          <w:tab w:val="num" w:pos="3600"/>
+        </w:tabs>
+        <w:ind w:left="3600" w:hanging="360"/>
+      </w:pPr>
+      <w:rPr>
+        <w:rFonts w:ascii="Wingdings" w:hAnsi="Wingdings" w:hint="default"/>
+        <w:sz w:val="20"/>
+      </w:rPr>
+    </w:lvl>
+    <w:lvl w:ilvl="5" w:tentative="1">
+      <w:start w:val="1"/>
+      <w:numFmt w:val="bullet"/>
+      <w:lvlText w:val=""/>
+      <w:lvlJc w:val="left"/>
+      <w:pPr>
+        <w:tabs>
+          <w:tab w:val="num" w:pos="4320"/>
+        </w:tabs>
+        <w:ind w:left="4320" w:hanging="360"/>
+      </w:pPr>
+      <w:rPr>
+        <w:rFonts w:ascii="Wingdings" w:hAnsi="Wingdings" w:hint="default"/>
+        <w:sz w:val="20"/>
+      </w:rPr>
+    </w:lvl>
+    <w:lvl w:ilvl="6" w:tentative="1">
+      <w:start w:val="1"/>
+      <w:numFmt w:val="bullet"/>
+      <w:lvlText w:val=""/>
+      <w:lvlJc w:val="left"/>
+      <w:pPr>
+        <w:tabs>
+          <w:tab w:val="num" w:pos="5040"/>
+        </w:tabs>
+        <w:ind w:left="5040" w:hanging="360"/>
+      </w:pPr>
+      <w:rPr>
+        <w:rFonts w:ascii="Wingdings" w:hAnsi="Wingdings" w:hint="default"/>
+        <w:sz w:val="20"/>
+      </w:rPr>
+    </w:lvl>
+    <w:lvl w:ilvl="7" w:tentative="1">
+      <w:start w:val="1"/>
+      <w:numFmt w:val="bullet"/>
+      <w:lvlText w:val=""/>
+      <w:lvlJc w:val="left"/>
+      <w:pPr>
+        <w:tabs>
+          <w:tab w:val="num" w:pos="5760"/>
+        </w:tabs>
+        <w:ind w:left="5760" w:hanging="360"/>
+      </w:pPr>
+      <w:rPr>
+        <w:rFonts w:ascii="Wingdings" w:hAnsi="Wingdings" w:hint="default"/>
+        <w:sz w:val="20"/>
+      </w:rPr>
+    </w:lvl>
+    <w:lvl w:ilvl="8" w:tentative="1">
+      <w:start w:val="1"/>
+      <w:numFmt w:val="bullet"/>
+      <w:lvlText w:val=""/>
+      <w:lvlJc w:val="left"/>
+      <w:pPr>
+        <w:tabs>
+          <w:tab w:val="num" w:pos="6480"/>
+        </w:tabs>
+        <w:ind w:left="6480" w:hanging="360"/>
+      </w:pPr>
+      <w:rPr>
+        <w:rFonts w:ascii="Wingdings" w:hAnsi="Wingdings" w:hint="default"/>
+        <w:sz w:val="20"/>
+      </w:rPr>
+    </w:lvl>
+  </w:abstractNum>
+  <w:abstractNum w:abstractNumId="18" w15:restartNumberingAfterBreak="0">
     <w:nsid w:val="7FA94A58"/>
     <w:multiLevelType w:val="multilevel"/>
     <w:tmpl w:val="C95ED856"/>
@@ -9933,16 +10225,16 @@
     </w:lvl>
   </w:abstractNum>
   <w:num w:numId="1" w16cid:durableId="340201018">
-    <w:abstractNumId w:val="11"/>
+    <w:abstractNumId w:val="15"/>
   </w:num>
   <w:num w:numId="2" w16cid:durableId="1953316413">
-    <w:abstractNumId w:val="13"/>
+    <w:abstractNumId w:val="18"/>
   </w:num>
   <w:num w:numId="3" w16cid:durableId="1618827208">
-    <w:abstractNumId w:val="12"/>
+    <w:abstractNumId w:val="16"/>
   </w:num>
   <w:num w:numId="4" w16cid:durableId="595600599">
-    <w:abstractNumId w:val="10"/>
+    <w:abstractNumId w:val="13"/>
   </w:num>
   <w:num w:numId="5" w16cid:durableId="2145391029">
     <w:abstractNumId w:val="3"/>
@@ -9951,28 +10243,43 @@
     <w:abstractNumId w:val="2"/>
   </w:num>
   <w:num w:numId="7" w16cid:durableId="60712893">
-    <w:abstractNumId w:val="6"/>
+    <w:abstractNumId w:val="7"/>
   </w:num>
   <w:num w:numId="8" w16cid:durableId="2055084233">
-    <w:abstractNumId w:val="4"/>
+    <w:abstractNumId w:val="5"/>
   </w:num>
   <w:num w:numId="9" w16cid:durableId="156042346">
-    <w:abstractNumId w:val="7"/>
+    <w:abstractNumId w:val="9"/>
   </w:num>
   <w:num w:numId="10" w16cid:durableId="97529767">
     <w:abstractNumId w:val="1"/>
   </w:num>
   <w:num w:numId="11" w16cid:durableId="117450963">
-    <w:abstractNumId w:val="8"/>
+    <w:abstractNumId w:val="11"/>
   </w:num>
   <w:num w:numId="12" w16cid:durableId="100494069">
-    <w:abstractNumId w:val="9"/>
+    <w:abstractNumId w:val="12"/>
   </w:num>
   <w:num w:numId="13" w16cid:durableId="1549607118">
     <w:abstractNumId w:val="0"/>
   </w:num>
   <w:num w:numId="14" w16cid:durableId="709914377">
-    <w:abstractNumId w:val="5"/>
+    <w:abstractNumId w:val="6"/>
+  </w:num>
+  <w:num w:numId="15" w16cid:durableId="1664775343">
+    <w:abstractNumId w:val="10"/>
+  </w:num>
+  <w:num w:numId="16" w16cid:durableId="511526306">
+    <w:abstractNumId w:val="8"/>
+  </w:num>
+  <w:num w:numId="17" w16cid:durableId="15428643">
+    <w:abstractNumId w:val="4"/>
+  </w:num>
+  <w:num w:numId="18" w16cid:durableId="1739667942">
+    <w:abstractNumId w:val="14"/>
+  </w:num>
+  <w:num w:numId="19" w16cid:durableId="1021056613">
+    <w:abstractNumId w:val="17"/>
   </w:num>
 </w:numbering>
 </file>

</xml_diff>